<commit_message>
consanguinidade e beneficios dos animais relatorio
</commit_message>
<xml_diff>
--- a/relatorio.docx
+++ b/relatorio.docx
@@ -439,9 +439,9 @@
         </w:sectPr>
       </w:pPr>
     </w:p>
-    <w:bookmarkStart w:id="0" w:name="_Toc512379746" w:displacedByCustomXml="next"/>
+    <w:bookmarkStart w:id="0" w:name="_Toc512201810" w:displacedByCustomXml="next"/>
     <w:bookmarkStart w:id="1" w:name="_Toc510979559" w:displacedByCustomXml="next"/>
-    <w:bookmarkStart w:id="2" w:name="_Toc512201810" w:displacedByCustomXml="next"/>
+    <w:bookmarkStart w:id="2" w:name="_Toc512379746" w:displacedByCustomXml="next"/>
     <w:sdt>
       <w:sdtPr>
         <w:rPr>
@@ -456,6 +456,7 @@
           <w:docPartUnique/>
         </w:docPartObj>
       </w:sdtPr>
+      <w:sdtEndPr/>
       <w:sdtContent>
         <w:p>
           <w:pPr>
@@ -2215,22 +2216,217 @@
         </w:numPr>
         <w:rPr>
           <w:rFonts w:ascii="Times" w:eastAsia="SimSun" w:hAnsi="Times"/>
-          <w:color w:val="FF0000"/>
-        </w:rPr>
-      </w:pPr>
-      <w:r>
-        <w:rPr>
-          <w:rFonts w:ascii="Times" w:eastAsia="SimSun" w:hAnsi="Times"/>
-          <w:color w:val="FF0000"/>
-        </w:rPr>
-        <w:t>Benefícios de ter animais</w:t>
-      </w:r>
-      <w:r>
-        <w:rPr>
-          <w:rFonts w:ascii="Times" w:eastAsia="SimSun" w:hAnsi="Times"/>
-          <w:color w:val="FF0000"/>
+          <w:color w:val="000000" w:themeColor="text1"/>
+        </w:rPr>
+      </w:pPr>
+      <w:r>
+        <w:rPr>
+          <w:rFonts w:ascii="Times" w:eastAsia="SimSun" w:hAnsi="Times"/>
+          <w:color w:val="000000" w:themeColor="text1"/>
+        </w:rPr>
+        <w:t>Adicionar um animal de estimação à família tem vários benefícios comprovados.</w:t>
+      </w:r>
+      <w:r>
+        <w:rPr>
+          <w:rFonts w:ascii="Times" w:eastAsia="SimSun" w:hAnsi="Times"/>
+          <w:color w:val="000000" w:themeColor="text1"/>
+        </w:rPr>
+        <w:t xml:space="preserve"> Alguns exemplos são o risco reduzido de desenvolver doenças cardíacas</w:t>
+      </w:r>
+      <w:r>
+        <w:rPr>
+          <w:rFonts w:ascii="Times" w:eastAsia="SimSun" w:hAnsi="Times"/>
+          <w:color w:val="000000" w:themeColor="text1"/>
+        </w:rPr>
+        <w:t>, aumento da longevidade, redução do stress e</w:t>
+      </w:r>
+      <w:r>
+        <w:rPr>
+          <w:rFonts w:ascii="Times" w:eastAsia="SimSun" w:hAnsi="Times"/>
+          <w:color w:val="000000" w:themeColor="text1"/>
+        </w:rPr>
+        <w:t xml:space="preserve"> da pressão arterial</w:t>
+      </w:r>
+      <w:r>
+        <w:rPr>
+          <w:rFonts w:ascii="Times" w:eastAsia="SimSun" w:hAnsi="Times"/>
+          <w:color w:val="000000" w:themeColor="text1"/>
         </w:rPr>
         <w:t>.</w:t>
+      </w:r>
+      <w:r>
+        <w:rPr>
+          <w:rFonts w:ascii="Times" w:eastAsia="SimSun" w:hAnsi="Times"/>
+          <w:color w:val="000000" w:themeColor="text1"/>
+        </w:rPr>
+        <w:t xml:space="preserve"> A quantidade de exercício físico tende a aumentar para quem tem cães, dado que se tem de os levar a passear, o que, por si só, traz imensos benefícios.</w:t>
+      </w:r>
+      <w:r>
+        <w:rPr>
+          <w:rFonts w:ascii="Times" w:eastAsia="SimSun" w:hAnsi="Times"/>
+          <w:color w:val="000000" w:themeColor="text1"/>
+        </w:rPr>
+        <w:t xml:space="preserve"> </w:t>
+      </w:r>
+      <w:r>
+        <w:rPr>
+          <w:rFonts w:ascii="Times" w:eastAsia="SimSun" w:hAnsi="Times"/>
+          <w:color w:val="000000" w:themeColor="text1"/>
+        </w:rPr>
+        <w:t>Os animais conseguem até alertar-nos para algumas doenças que possamos ter através do seu olfato apurado!</w:t>
+      </w:r>
+    </w:p>
+    <w:p>
+      <w:pPr>
+        <w:pStyle w:val="CorpoTexto"/>
+        <w:ind w:firstLine="708"/>
+        <w:rPr>
+          <w:rFonts w:ascii="Times" w:eastAsia="SimSun" w:hAnsi="Times"/>
+          <w:color w:val="000000" w:themeColor="text1"/>
+        </w:rPr>
+      </w:pPr>
+      <w:r>
+        <w:rPr>
+          <w:rFonts w:ascii="Times" w:eastAsia="SimSun" w:hAnsi="Times"/>
+          <w:color w:val="000000" w:themeColor="text1"/>
+        </w:rPr>
+        <w:t>Além destes benefícios que se aplicam a todos os que tenham um animal de estimação na sua vida e aproveitem a sua companhia,</w:t>
+      </w:r>
+      <w:r>
+        <w:rPr>
+          <w:rFonts w:ascii="Times" w:eastAsia="SimSun" w:hAnsi="Times"/>
+          <w:color w:val="000000" w:themeColor="text1"/>
+        </w:rPr>
+        <w:t xml:space="preserve"> há alguns benefí</w:t>
+      </w:r>
+      <w:r>
+        <w:rPr>
+          <w:rFonts w:ascii="Times" w:eastAsia="SimSun" w:hAnsi="Times"/>
+          <w:color w:val="000000" w:themeColor="text1"/>
+        </w:rPr>
+        <w:t>cios mais direcionados a certos grupos da população.</w:t>
+      </w:r>
+    </w:p>
+    <w:p>
+      <w:pPr>
+        <w:pStyle w:val="CorpoTexto"/>
+        <w:ind w:firstLine="708"/>
+        <w:rPr>
+          <w:rFonts w:ascii="Times" w:eastAsia="SimSun" w:hAnsi="Times"/>
+          <w:color w:val="000000" w:themeColor="text1"/>
+        </w:rPr>
+      </w:pPr>
+      <w:r>
+        <w:rPr>
+          <w:rFonts w:ascii="Times" w:eastAsia="SimSun" w:hAnsi="Times"/>
+          <w:color w:val="000000" w:themeColor="text1"/>
+        </w:rPr>
+        <w:t>Já foi provado que o contacto com animais ajuda com uma panóplia de problemas psicológicos, como transtornos de bipolaridade, stress pós-traumático, depressão ou ansiedade.</w:t>
+      </w:r>
+    </w:p>
+    <w:p>
+      <w:pPr>
+        <w:pStyle w:val="CorpoTexto"/>
+        <w:ind w:firstLine="708"/>
+        <w:rPr>
+          <w:rFonts w:ascii="Times" w:eastAsia="SimSun" w:hAnsi="Times"/>
+          <w:color w:val="000000" w:themeColor="text1"/>
+        </w:rPr>
+      </w:pPr>
+      <w:r>
+        <w:rPr>
+          <w:rFonts w:ascii="Times" w:eastAsia="SimSun" w:hAnsi="Times"/>
+          <w:color w:val="000000" w:themeColor="text1"/>
+        </w:rPr>
+        <w:t xml:space="preserve">Os idosos beneficiam de um animal de estimação na sua vida porque ganham uma companhia </w:t>
+      </w:r>
+      <w:r>
+        <w:rPr>
+          <w:rFonts w:ascii="Times" w:eastAsia="SimSun" w:hAnsi="Times"/>
+          <w:color w:val="000000" w:themeColor="text1"/>
+        </w:rPr>
+        <w:t xml:space="preserve">que lhes traz alegria e lhes dá a sensação de conetividade com a sociedade </w:t>
+      </w:r>
+      <w:r>
+        <w:rPr>
+          <w:rFonts w:ascii="Times" w:eastAsia="SimSun" w:hAnsi="Times"/>
+          <w:color w:val="000000" w:themeColor="text1"/>
+        </w:rPr>
+        <w:t>e são motivados a manter-se ativos.</w:t>
+      </w:r>
+      <w:r>
+        <w:rPr>
+          <w:rFonts w:ascii="Times" w:eastAsia="SimSun" w:hAnsi="Times"/>
+          <w:color w:val="000000" w:themeColor="text1"/>
+        </w:rPr>
+        <w:t xml:space="preserve"> Uma ideia errada que as pessoas têm</w:t>
+      </w:r>
+      <w:r>
+        <w:rPr>
+          <w:rFonts w:ascii="Times" w:eastAsia="SimSun" w:hAnsi="Times"/>
+          <w:color w:val="000000" w:themeColor="text1"/>
+        </w:rPr>
+        <w:t>, e foi divulgada por propaganda das marcas de leite,</w:t>
+      </w:r>
+      <w:r>
+        <w:rPr>
+          <w:rFonts w:ascii="Times" w:eastAsia="SimSun" w:hAnsi="Times"/>
+          <w:color w:val="000000" w:themeColor="text1"/>
+        </w:rPr>
+        <w:t xml:space="preserve"> é que o idoso deve consumir muito leite por este ter ferro e os idosos terem falta de ferro e, consequentemente, ossos fracos. Na verdade, o idoso tende a ter esta aparente deficiência de ferro porque não apanha sol suficiente, dado que fica maioritariamente em casa fechado, e sem vitamina D, providenciada pelo sol, os ossos perdem a capacidade de fixar o ferro.</w:t>
+      </w:r>
+    </w:p>
+    <w:p>
+      <w:pPr>
+        <w:pStyle w:val="CorpoTexto"/>
+        <w:ind w:firstLine="708"/>
+        <w:rPr>
+          <w:rFonts w:ascii="Times" w:eastAsia="SimSun" w:hAnsi="Times"/>
+          <w:color w:val="000000" w:themeColor="text1"/>
+        </w:rPr>
+      </w:pPr>
+      <w:r>
+        <w:rPr>
+          <w:rFonts w:ascii="Times" w:eastAsia="SimSun" w:hAnsi="Times"/>
+          <w:color w:val="000000" w:themeColor="text1"/>
+        </w:rPr>
+        <w:t>As crianças, por sua vez, têm muito a ganhar pelo contacto com animais de estimação, visto que estes ensinam responsabilidade, sensibilidade e compaixão.</w:t>
+      </w:r>
+      <w:r>
+        <w:rPr>
+          <w:rFonts w:ascii="Times" w:eastAsia="SimSun" w:hAnsi="Times"/>
+          <w:color w:val="000000" w:themeColor="text1"/>
+        </w:rPr>
+        <w:t xml:space="preserve"> Várias terapias ligadas a crianças com autismo e hiperatividade já envolvem o </w:t>
+      </w:r>
+      <w:r>
+        <w:rPr>
+          <w:rFonts w:ascii="Times" w:eastAsia="SimSun" w:hAnsi="Times"/>
+          <w:color w:val="000000" w:themeColor="text1"/>
+        </w:rPr>
+        <w:t>companheirismo de cães como complemento.</w:t>
+      </w:r>
+      <w:r>
+        <w:rPr>
+          <w:rFonts w:ascii="Times" w:eastAsia="SimSun" w:hAnsi="Times"/>
+          <w:color w:val="000000" w:themeColor="text1"/>
+        </w:rPr>
+        <w:t xml:space="preserve"> Ainda, segundo um estudo conduzido pela Universidade de Wisconsin-Madison, a convivência com animais reduz em 33% a probabilidade de as crianças desenvolverem alergias, pois ajudam, pelo contacto, a desenvolver um sistema imunológico mais forte.</w:t>
+      </w:r>
+      <w:r>
+        <w:rPr>
+          <w:rFonts w:ascii="Times" w:eastAsia="SimSun" w:hAnsi="Times"/>
+          <w:color w:val="000000" w:themeColor="text1"/>
+        </w:rPr>
+        <w:t xml:space="preserve"> </w:t>
+      </w:r>
+      <w:r>
+        <w:rPr>
+          <w:rFonts w:ascii="Times" w:eastAsia="SimSun" w:hAnsi="Times"/>
+          <w:color w:val="000000" w:themeColor="text1"/>
+        </w:rPr>
+        <w:lastRenderedPageBreak/>
+        <w:t>Também esta informação contraria o típico estigma de que os pais não devem trazer animais para casa para não suscitar alergias nos filhos.</w:t>
       </w:r>
     </w:p>
     <w:p>
@@ -2478,14 +2674,75 @@
           <w:rFonts w:ascii="Times" w:eastAsia="SimSun" w:hAnsi="Times"/>
           <w:color w:val="000000" w:themeColor="text1"/>
         </w:rPr>
-        <w:t xml:space="preserve"> preocupação por parte de ambas as partes referidas também se tem traduzido em alguma educação das populações e atualmente são conhecidos os aspetos negativos associados à criação. </w:t>
-      </w:r>
-      <w:r>
-        <w:rPr>
-          <w:rFonts w:ascii="Times" w:eastAsia="SimSun" w:hAnsi="Times"/>
-          <w:color w:val="FF0000"/>
-        </w:rPr>
-        <w:t>Criação</w:t>
+        <w:t xml:space="preserve"> preocupação por parte de ambas as partes referidas também se tem traduzido em alguma educação das populações e atualmente são conhecidos os aspetos negativos associados à criação.</w:t>
+      </w:r>
+    </w:p>
+    <w:p>
+      <w:pPr>
+        <w:pStyle w:val="CorpoTexto"/>
+        <w:ind w:firstLine="708"/>
+        <w:rPr>
+          <w:rFonts w:ascii="Times" w:eastAsia="SimSun" w:hAnsi="Times"/>
+          <w:color w:val="000000" w:themeColor="text1"/>
+        </w:rPr>
+      </w:pPr>
+      <w:r>
+        <w:rPr>
+          <w:rFonts w:ascii="Times" w:eastAsia="SimSun" w:hAnsi="Times"/>
+          <w:color w:val="000000" w:themeColor="text1"/>
+        </w:rPr>
+        <w:t>Quanto à criação não registada, um dos grandes problemas é a falta de cuidado</w:t>
+      </w:r>
+      <w:r>
+        <w:rPr>
+          <w:rFonts w:ascii="Times" w:eastAsia="SimSun" w:hAnsi="Times"/>
+          <w:color w:val="000000" w:themeColor="text1"/>
+        </w:rPr>
+        <w:t>s</w:t>
+      </w:r>
+      <w:r>
+        <w:rPr>
+          <w:rFonts w:ascii="Times" w:eastAsia="SimSun" w:hAnsi="Times"/>
+          <w:color w:val="000000" w:themeColor="text1"/>
+        </w:rPr>
+        <w:t xml:space="preserve"> com os animais, pois são vistos como uma fonte de lucro e não um ser vivo e aproveitam-se do facto de ser desconhecido por parte das entidades legisla</w:t>
+      </w:r>
+      <w:r>
+        <w:rPr>
+          <w:rFonts w:ascii="Times" w:eastAsia="SimSun" w:hAnsi="Times"/>
+          <w:color w:val="000000" w:themeColor="text1"/>
+        </w:rPr>
+        <w:t>tivas que estes animais existem para não lhes garantir</w:t>
+      </w:r>
+      <w:r>
+        <w:rPr>
+          <w:rFonts w:ascii="Times" w:eastAsia="SimSun" w:hAnsi="Times"/>
+          <w:color w:val="000000" w:themeColor="text1"/>
+        </w:rPr>
+        <w:t>em</w:t>
+      </w:r>
+      <w:r>
+        <w:rPr>
+          <w:rFonts w:ascii="Times" w:eastAsia="SimSun" w:hAnsi="Times"/>
+          <w:color w:val="000000" w:themeColor="text1"/>
+        </w:rPr>
+        <w:t xml:space="preserve"> as condições mínimas de saúde e bem-estar.</w:t>
+      </w:r>
+    </w:p>
+    <w:p>
+      <w:pPr>
+        <w:pStyle w:val="CorpoTexto"/>
+        <w:rPr>
+          <w:rFonts w:ascii="Times" w:eastAsia="SimSun" w:hAnsi="Times"/>
+          <w:color w:val="000000" w:themeColor="text1"/>
+        </w:rPr>
+      </w:pPr>
+      <w:r>
+        <w:rPr>
+          <w:rFonts w:ascii="Times" w:eastAsia="SimSun" w:hAnsi="Times"/>
+          <w:color w:val="000000" w:themeColor="text1"/>
+        </w:rPr>
+        <w:t>Associada a toda a criação, existe a questão ética de se estará correto forçar ou influenciar 2 animais a procriar</w:t>
       </w:r>
       <w:r>
         <w:rPr>
@@ -2493,6 +2750,438 @@
           <w:color w:val="000000" w:themeColor="text1"/>
         </w:rPr>
         <w:t>.</w:t>
+      </w:r>
+    </w:p>
+    <w:p>
+      <w:pPr>
+        <w:pStyle w:val="CorpoTexto"/>
+        <w:rPr>
+          <w:rFonts w:ascii="Times" w:eastAsia="SimSun" w:hAnsi="Times"/>
+          <w:color w:val="000000" w:themeColor="text1"/>
+        </w:rPr>
+      </w:pPr>
+      <w:r>
+        <w:rPr>
+          <w:rFonts w:ascii="Times" w:eastAsia="SimSun" w:hAnsi="Times"/>
+          <w:color w:val="000000" w:themeColor="text1"/>
+        </w:rPr>
+        <w:lastRenderedPageBreak/>
+        <w:t>Ainda, e provavelmente o mais grave, há o problema da consanguinidade, ou seja, a procriação com progenitores que sã</w:t>
+      </w:r>
+      <w:r>
+        <w:rPr>
+          <w:rFonts w:ascii="Times" w:eastAsia="SimSun" w:hAnsi="Times"/>
+          <w:color w:val="000000" w:themeColor="text1"/>
+        </w:rPr>
+        <w:t>o relacionados geneticamente. Esta prática é levada a cabo pelos criadores por 2 motivos: redução de custos na criação, pois não têm de adquirir novos progenitores e perpetuação de uma raça ou seleção de características.</w:t>
+      </w:r>
+    </w:p>
+    <w:p>
+      <w:pPr>
+        <w:pStyle w:val="CorpoTexto"/>
+        <w:rPr>
+          <w:rFonts w:ascii="Times" w:eastAsia="SimSun" w:hAnsi="Times"/>
+          <w:color w:val="000000" w:themeColor="text1"/>
+        </w:rPr>
+      </w:pPr>
+      <w:r>
+        <w:rPr>
+          <w:rFonts w:ascii="Times" w:eastAsia="SimSun" w:hAnsi="Times"/>
+          <w:color w:val="000000" w:themeColor="text1"/>
+        </w:rPr>
+        <w:t>Isto é particularmente problemático, p</w:t>
+      </w:r>
+      <w:r>
+        <w:rPr>
+          <w:rFonts w:ascii="Times" w:eastAsia="SimSun" w:hAnsi="Times"/>
+          <w:color w:val="000000" w:themeColor="text1"/>
+        </w:rPr>
+        <w:t>ois leva a um aument</w:t>
+      </w:r>
+      <w:r>
+        <w:rPr>
+          <w:rFonts w:ascii="Times" w:eastAsia="SimSun" w:hAnsi="Times"/>
+          <w:color w:val="000000" w:themeColor="text1"/>
+        </w:rPr>
+        <w:t>o da</w:t>
+      </w:r>
+      <w:r>
+        <w:rPr>
+          <w:rFonts w:ascii="Times" w:eastAsia="SimSun" w:hAnsi="Times"/>
+          <w:color w:val="000000" w:themeColor="text1"/>
+        </w:rPr>
+        <w:t xml:space="preserve"> probabilidade de as ninhadas desenvolverem doenças recessivas</w:t>
+      </w:r>
+      <w:r>
+        <w:rPr>
+          <w:rFonts w:ascii="Times" w:eastAsia="SimSun" w:hAnsi="Times"/>
+          <w:color w:val="000000" w:themeColor="text1"/>
+        </w:rPr>
+        <w:t xml:space="preserve"> e defeitos genéticos</w:t>
+      </w:r>
+      <w:r>
+        <w:rPr>
+          <w:rFonts w:ascii="Times" w:eastAsia="SimSun" w:hAnsi="Times"/>
+          <w:color w:val="000000" w:themeColor="text1"/>
+        </w:rPr>
+        <w:t xml:space="preserve"> e </w:t>
+      </w:r>
+      <w:r>
+        <w:rPr>
+          <w:rFonts w:ascii="Times" w:eastAsia="SimSun" w:hAnsi="Times"/>
+          <w:color w:val="000000" w:themeColor="text1"/>
+        </w:rPr>
+        <w:t xml:space="preserve">está-se a </w:t>
+      </w:r>
+      <w:r>
+        <w:rPr>
+          <w:rFonts w:ascii="Times" w:eastAsia="SimSun" w:hAnsi="Times"/>
+          <w:color w:val="000000" w:themeColor="text1"/>
+        </w:rPr>
+        <w:t>perpetuar o estigma das raças pu</w:t>
+      </w:r>
+      <w:r>
+        <w:rPr>
+          <w:rFonts w:ascii="Times" w:eastAsia="SimSun" w:hAnsi="Times"/>
+          <w:color w:val="000000" w:themeColor="text1"/>
+        </w:rPr>
+        <w:t xml:space="preserve">ras </w:t>
+      </w:r>
+      <w:r>
+        <w:rPr>
+          <w:rFonts w:ascii="Times" w:eastAsia="SimSun" w:hAnsi="Times"/>
+          <w:i/>
+          <w:color w:val="000000" w:themeColor="text1"/>
+        </w:rPr>
+        <w:t>versus</w:t>
+      </w:r>
+      <w:r>
+        <w:rPr>
+          <w:rFonts w:ascii="Times" w:eastAsia="SimSun" w:hAnsi="Times"/>
+          <w:color w:val="000000" w:themeColor="text1"/>
+        </w:rPr>
+        <w:t xml:space="preserve"> rafeiros. Em pleno século XXI, não é aceitável ou bem visto que 2 primos tenham uma relação amorosa, mas é aceitável forçar os nossos animais de estimação a</w:t>
+      </w:r>
+      <w:r>
+        <w:rPr>
+          <w:rFonts w:ascii="Times" w:eastAsia="SimSun" w:hAnsi="Times"/>
+          <w:color w:val="000000" w:themeColor="text1"/>
+        </w:rPr>
+        <w:t xml:space="preserve"> fazer o mesmo, muitas vezes até entre irmã</w:t>
+      </w:r>
+      <w:r>
+        <w:rPr>
+          <w:rFonts w:ascii="Times" w:eastAsia="SimSun" w:hAnsi="Times"/>
+          <w:color w:val="000000" w:themeColor="text1"/>
+        </w:rPr>
+        <w:t>os.</w:t>
+      </w:r>
+    </w:p>
+    <w:p>
+      <w:pPr>
+        <w:pStyle w:val="CorpoTexto"/>
+        <w:rPr>
+          <w:rFonts w:ascii="Times" w:eastAsia="SimSun" w:hAnsi="Times"/>
+          <w:color w:val="000000" w:themeColor="text1"/>
+        </w:rPr>
+      </w:pPr>
+      <w:r>
+        <w:rPr>
+          <w:rFonts w:ascii="Times" w:eastAsia="SimSun" w:hAnsi="Times"/>
+          <w:color w:val="000000" w:themeColor="text1"/>
+        </w:rPr>
+        <w:t>Existem 3 tipos principais de criação de forma a perpetuar certas características num animal: consanguíneo, em linha e aberto.</w:t>
+      </w:r>
+      <w:r>
+        <w:rPr>
+          <w:rFonts w:ascii="Times" w:eastAsia="SimSun" w:hAnsi="Times"/>
+          <w:color w:val="000000" w:themeColor="text1"/>
+        </w:rPr>
+        <w:t xml:space="preserve"> O consanguíneo é</w:t>
+      </w:r>
+      <w:r>
+        <w:rPr>
+          <w:rFonts w:ascii="Times" w:eastAsia="SimSun" w:hAnsi="Times"/>
+          <w:color w:val="000000" w:themeColor="text1"/>
+        </w:rPr>
+        <w:t xml:space="preserve"> o cruzamento entre parentes (ex. bisavô e bisneta),</w:t>
+      </w:r>
+      <w:r>
+        <w:rPr>
+          <w:rFonts w:ascii="Times" w:eastAsia="SimSun" w:hAnsi="Times"/>
+          <w:color w:val="000000" w:themeColor="text1"/>
+        </w:rPr>
+        <w:t xml:space="preserve"> em linha entre parentes muito próximos</w:t>
+      </w:r>
+      <w:r>
+        <w:rPr>
+          <w:rFonts w:ascii="Times" w:eastAsia="SimSun" w:hAnsi="Times"/>
+          <w:color w:val="000000" w:themeColor="text1"/>
+        </w:rPr>
+        <w:t xml:space="preserve"> (ex. pai e filha, irmão e irmã)</w:t>
+      </w:r>
+      <w:r>
+        <w:rPr>
+          <w:rFonts w:ascii="Times" w:eastAsia="SimSun" w:hAnsi="Times"/>
+          <w:color w:val="000000" w:themeColor="text1"/>
+        </w:rPr>
+        <w:t xml:space="preserve"> e aberto entre indivíduos da mesma raça, mas sem qualquer ligação familiar.</w:t>
+      </w:r>
+    </w:p>
+    <w:p>
+      <w:pPr>
+        <w:pStyle w:val="CorpoTexto"/>
+        <w:rPr>
+          <w:rFonts w:ascii="Times" w:eastAsia="SimSun" w:hAnsi="Times"/>
+          <w:color w:val="000000" w:themeColor="text1"/>
+        </w:rPr>
+      </w:pPr>
+      <w:r>
+        <w:rPr>
+          <w:rFonts w:ascii="Times" w:eastAsia="SimSun" w:hAnsi="Times"/>
+          <w:color w:val="000000" w:themeColor="text1"/>
+        </w:rPr>
+        <w:t xml:space="preserve">É muito importante perceber que a dita “raça pura” não é, como muitos de nós pensam, </w:t>
+      </w:r>
+      <w:r>
+        <w:rPr>
+          <w:rFonts w:ascii="Times" w:eastAsia="SimSun" w:hAnsi="Times"/>
+          <w:color w:val="000000" w:themeColor="text1"/>
+        </w:rPr>
+        <w:t>uma coisa natural. As diferentes raças que tomamos como puras foram desenvolvidas pelo ser humano que tomou a liberdade de decidir que características eram ou não desejáveis num animal.</w:t>
+      </w:r>
+      <w:r>
+        <w:rPr>
+          <w:rFonts w:ascii="Times" w:eastAsia="SimSun" w:hAnsi="Times"/>
+          <w:color w:val="000000" w:themeColor="text1"/>
+        </w:rPr>
+        <w:t xml:space="preserve"> A tendência natural reprodutiva é caminhar no sentido da homogeneização, </w:t>
+      </w:r>
+      <w:r>
+        <w:rPr>
+          <w:rFonts w:ascii="Times" w:eastAsia="SimSun" w:hAnsi="Times"/>
+          <w:color w:val="000000" w:themeColor="text1"/>
+        </w:rPr>
+        <w:t xml:space="preserve">ou seja, </w:t>
+      </w:r>
+      <w:r>
+        <w:rPr>
+          <w:rFonts w:ascii="Times" w:eastAsia="SimSun" w:hAnsi="Times"/>
+          <w:color w:val="000000" w:themeColor="text1"/>
+        </w:rPr>
+        <w:t>no sentido de nã</w:t>
+      </w:r>
+      <w:r>
+        <w:rPr>
+          <w:rFonts w:ascii="Times" w:eastAsia="SimSun" w:hAnsi="Times"/>
+          <w:color w:val="000000" w:themeColor="text1"/>
+        </w:rPr>
+        <w:t>o haver raças diferenciadas</w:t>
+      </w:r>
+      <w:r>
+        <w:rPr>
+          <w:rFonts w:ascii="Times" w:eastAsia="SimSun" w:hAnsi="Times"/>
+          <w:color w:val="000000" w:themeColor="text1"/>
+        </w:rPr>
+        <w:t xml:space="preserve">. </w:t>
+      </w:r>
+      <w:r>
+        <w:rPr>
+          <w:rFonts w:ascii="Times" w:eastAsia="SimSun" w:hAnsi="Times"/>
+          <w:color w:val="000000" w:themeColor="text1"/>
+        </w:rPr>
+        <w:t xml:space="preserve">A seleção natural não procura a sobrevivência de raças, mas sim a sobrevivência das espécies, preferindo as características genéticas vantajosas para a sobrevivência e </w:t>
+      </w:r>
+      <w:r>
+        <w:rPr>
+          <w:rFonts w:ascii="Times" w:eastAsia="SimSun" w:hAnsi="Times"/>
+          <w:color w:val="000000" w:themeColor="text1"/>
+        </w:rPr>
+        <w:t>para uma melhor qualidade de vida</w:t>
+      </w:r>
+      <w:r>
+        <w:rPr>
+          <w:rFonts w:ascii="Times" w:eastAsia="SimSun" w:hAnsi="Times"/>
+          <w:color w:val="000000" w:themeColor="text1"/>
+        </w:rPr>
+        <w:t>.</w:t>
+      </w:r>
+    </w:p>
+    <w:p>
+      <w:pPr>
+        <w:pStyle w:val="CorpoTexto"/>
+        <w:rPr>
+          <w:rFonts w:ascii="Times" w:eastAsia="SimSun" w:hAnsi="Times"/>
+          <w:color w:val="000000" w:themeColor="text1"/>
+        </w:rPr>
+      </w:pPr>
+      <w:r>
+        <w:rPr>
+          <w:rFonts w:ascii="Times" w:eastAsia="SimSun" w:hAnsi="Times"/>
+          <w:color w:val="000000" w:themeColor="text1"/>
+        </w:rPr>
+        <w:t xml:space="preserve">Algumas das consequências genéticas da consanguinidade são </w:t>
+      </w:r>
+      <w:r>
+        <w:rPr>
+          <w:rFonts w:ascii="Times" w:eastAsia="SimSun" w:hAnsi="Times"/>
+          <w:color w:val="000000" w:themeColor="text1"/>
+        </w:rPr>
+        <w:t xml:space="preserve">crises </w:t>
+      </w:r>
+      <w:r>
+        <w:rPr>
+          <w:rFonts w:ascii="Times" w:eastAsia="SimSun" w:hAnsi="Times"/>
+          <w:color w:val="000000" w:themeColor="text1"/>
+        </w:rPr>
+        <w:t>epiléticas,</w:t>
+      </w:r>
+      <w:r>
+        <w:rPr>
+          <w:rFonts w:ascii="Times" w:eastAsia="SimSun" w:hAnsi="Times"/>
+          <w:color w:val="000000" w:themeColor="text1"/>
+        </w:rPr>
+        <w:t xml:space="preserve"> cardiopatia (defeito no coração)</w:t>
+      </w:r>
+      <w:r>
+        <w:rPr>
+          <w:rFonts w:ascii="Times" w:eastAsia="SimSun" w:hAnsi="Times"/>
+          <w:color w:val="000000" w:themeColor="text1"/>
+        </w:rPr>
+        <w:t>, deformações na dentição, displasia coxofemoral</w:t>
+      </w:r>
+      <w:r>
+        <w:rPr>
+          <w:rFonts w:ascii="Times" w:eastAsia="SimSun" w:hAnsi="Times"/>
+          <w:color w:val="000000" w:themeColor="text1"/>
+        </w:rPr>
+        <w:t xml:space="preserve"> (mau encaixe entre fémur e bacia)</w:t>
+      </w:r>
+      <w:r>
+        <w:rPr>
+          <w:rFonts w:ascii="Times" w:eastAsia="SimSun" w:hAnsi="Times"/>
+          <w:color w:val="000000" w:themeColor="text1"/>
+        </w:rPr>
+        <w:t>, cancro, problemas de rins e fígado</w:t>
+      </w:r>
+      <w:r>
+        <w:rPr>
+          <w:rFonts w:ascii="Times" w:eastAsia="SimSun" w:hAnsi="Times"/>
+          <w:color w:val="000000" w:themeColor="text1"/>
+        </w:rPr>
+        <w:t>, cripto</w:t>
+      </w:r>
+      <w:r>
+        <w:rPr>
+          <w:rFonts w:ascii="Times" w:eastAsia="SimSun" w:hAnsi="Times"/>
+          <w:color w:val="000000" w:themeColor="text1"/>
+        </w:rPr>
+        <w:t>rqui</w:t>
+      </w:r>
+      <w:r>
+        <w:rPr>
+          <w:rFonts w:ascii="Times" w:eastAsia="SimSun" w:hAnsi="Times"/>
+          <w:color w:val="000000" w:themeColor="text1"/>
+        </w:rPr>
+        <w:t>dia</w:t>
+      </w:r>
+      <w:r>
+        <w:rPr>
+          <w:rFonts w:ascii="Times" w:eastAsia="SimSun" w:hAnsi="Times"/>
+          <w:color w:val="000000" w:themeColor="text1"/>
+        </w:rPr>
+        <w:t xml:space="preserve"> (problemas nos testículos)</w:t>
+      </w:r>
+      <w:r>
+        <w:rPr>
+          <w:rFonts w:ascii="Times" w:eastAsia="SimSun" w:hAnsi="Times"/>
+          <w:color w:val="000000" w:themeColor="text1"/>
+        </w:rPr>
+        <w:t xml:space="preserve">, problemas cardiorrespiratórias, particularmente evidente e conhecido por todos nos pugs cuja respiração é barulhenta e arranhada e que não podem consumir comida a não ser que </w:t>
+      </w:r>
+      <w:r>
+        <w:rPr>
+          <w:rFonts w:ascii="Times" w:eastAsia="SimSun" w:hAnsi="Times"/>
+          <w:color w:val="000000" w:themeColor="text1"/>
+        </w:rPr>
+        <w:t xml:space="preserve">seja reduzida a tamanhos </w:t>
+      </w:r>
+      <w:r>
+        <w:rPr>
+          <w:rFonts w:ascii="Times" w:eastAsia="SimSun" w:hAnsi="Times"/>
+          <w:color w:val="000000" w:themeColor="text1"/>
+        </w:rPr>
+        <w:t>peq</w:t>
+      </w:r>
+      <w:r>
+        <w:rPr>
+          <w:rFonts w:ascii="Times" w:eastAsia="SimSun" w:hAnsi="Times"/>
+          <w:color w:val="000000" w:themeColor="text1"/>
+        </w:rPr>
+        <w:t>uenos sob pena</w:t>
+      </w:r>
+      <w:r>
+        <w:rPr>
+          <w:rFonts w:ascii="Times" w:eastAsia="SimSun" w:hAnsi="Times"/>
+          <w:color w:val="000000" w:themeColor="text1"/>
+        </w:rPr>
+        <w:t xml:space="preserve"> de se engasgarem ou asfixiarem, encefalias, entre muitas outras.</w:t>
+      </w:r>
+      <w:r>
+        <w:rPr>
+          <w:rFonts w:ascii="Times" w:eastAsia="SimSun" w:hAnsi="Times"/>
+          <w:color w:val="000000" w:themeColor="text1"/>
+        </w:rPr>
+        <w:t xml:space="preserve"> </w:t>
+      </w:r>
+      <w:r>
+        <w:rPr>
+          <w:rFonts w:ascii="Times" w:eastAsia="SimSun" w:hAnsi="Times"/>
+          <w:color w:val="000000" w:themeColor="text1"/>
+        </w:rPr>
+        <w:t>O desejo</w:t>
+      </w:r>
+      <w:r>
+        <w:rPr>
+          <w:rFonts w:ascii="Times" w:eastAsia="SimSun" w:hAnsi="Times"/>
+          <w:color w:val="000000" w:themeColor="text1"/>
+        </w:rPr>
+        <w:t xml:space="preserve"> do ser humano de controlar o processo de reprodução afeta todos os cães e gatos do mundo, já não se trata só de uma minora. Se por um lado os rafeiros sofrem de preconceito, os cães de raça levam vidas dificultadas</w:t>
+      </w:r>
+      <w:r>
+        <w:rPr>
+          <w:rFonts w:ascii="Times" w:eastAsia="SimSun" w:hAnsi="Times"/>
+          <w:color w:val="000000" w:themeColor="text1"/>
+        </w:rPr>
+        <w:t xml:space="preserve"> e dolorosas</w:t>
+      </w:r>
+      <w:r>
+        <w:rPr>
+          <w:rFonts w:ascii="Times" w:eastAsia="SimSun" w:hAnsi="Times"/>
+          <w:color w:val="000000" w:themeColor="text1"/>
+        </w:rPr>
+        <w:t xml:space="preserve"> pelos problemas de saúde que lhes foram impingidos pela vontade do</w:t>
+      </w:r>
+      <w:r>
+        <w:rPr>
+          <w:rFonts w:ascii="Times" w:eastAsia="SimSun" w:hAnsi="Times"/>
+          <w:color w:val="000000" w:themeColor="text1"/>
+        </w:rPr>
+        <w:t>s donos de ter um animal bonito e que</w:t>
+      </w:r>
+      <w:r>
+        <w:rPr>
+          <w:rFonts w:ascii="Times" w:eastAsia="SimSun" w:hAnsi="Times"/>
+          <w:color w:val="000000" w:themeColor="text1"/>
+        </w:rPr>
+        <w:t xml:space="preserve"> acabam muitas vezes por lhes reduzir o tempo médio de vida.</w:t>
+      </w:r>
+      <w:r>
+        <w:rPr>
+          <w:rFonts w:ascii="Times" w:eastAsia="SimSun" w:hAnsi="Times"/>
+          <w:color w:val="000000" w:themeColor="text1"/>
+        </w:rPr>
+        <w:t xml:space="preserve"> </w:t>
       </w:r>
     </w:p>
     <w:p>
@@ -2676,7 +3365,98 @@
           <w:rFonts w:ascii="Times" w:eastAsia="SimSun" w:hAnsi="Times"/>
           <w:color w:val="auto"/>
         </w:rPr>
-        <w:t>Muitas vezes o indivíduo comum procura animais com características muito específicas e não é numa viagem ao canil mais próximo que encontram logo aquilo que procuram. No entanto, permitir o conhecimento a partir de casa de todos os animais nos canis do país aumenta a probabilidade de encontrar o animal ideal sem ter de recorrer ao contacto com criadores.</w:t>
+        <w:t>A</w:t>
+      </w:r>
+      <w:r>
+        <w:rPr>
+          <w:rFonts w:ascii="Times" w:eastAsia="SimSun" w:hAnsi="Times"/>
+          <w:color w:val="auto"/>
+        </w:rPr>
+        <w:t>inda que já haja</w:t>
+      </w:r>
+      <w:r>
+        <w:rPr>
+          <w:rFonts w:ascii="Times" w:eastAsia="SimSun" w:hAnsi="Times"/>
+          <w:color w:val="auto"/>
+        </w:rPr>
+        <w:t xml:space="preserve"> uma</w:t>
+      </w:r>
+      <w:r>
+        <w:rPr>
+          <w:rFonts w:ascii="Times" w:eastAsia="SimSun" w:hAnsi="Times"/>
+          <w:color w:val="auto"/>
+        </w:rPr>
+        <w:t xml:space="preserve"> educação </w:t>
+      </w:r>
+      <w:r>
+        <w:rPr>
+          <w:rFonts w:ascii="Times" w:eastAsia="SimSun" w:hAnsi="Times"/>
+          <w:color w:val="auto"/>
+        </w:rPr>
+        <w:t xml:space="preserve">muito maior </w:t>
+      </w:r>
+      <w:r>
+        <w:rPr>
+          <w:rFonts w:ascii="Times" w:eastAsia="SimSun" w:hAnsi="Times"/>
+          <w:color w:val="auto"/>
+        </w:rPr>
+        <w:t>para os problemas da criação</w:t>
+      </w:r>
+      <w:r>
+        <w:rPr>
+          <w:rFonts w:ascii="Times" w:eastAsia="SimSun" w:hAnsi="Times"/>
+          <w:color w:val="auto"/>
+        </w:rPr>
+        <w:t>,</w:t>
+      </w:r>
+      <w:r>
+        <w:rPr>
+          <w:rFonts w:ascii="Times" w:eastAsia="SimSun" w:hAnsi="Times"/>
+          <w:color w:val="auto"/>
+        </w:rPr>
+        <w:t xml:space="preserve"> ainda não está difundida o suficiente.</w:t>
+      </w:r>
+    </w:p>
+    <w:p>
+      <w:pPr>
+        <w:pStyle w:val="CorpoTexto"/>
+        <w:numPr>
+          <w:ilvl w:val="0"/>
+          <w:numId w:val="3"/>
+        </w:numPr>
+        <w:ind w:firstLine="1066"/>
+        <w:rPr>
+          <w:rFonts w:ascii="Times" w:eastAsia="SimSun" w:hAnsi="Times"/>
+          <w:color w:val="auto"/>
+        </w:rPr>
+      </w:pPr>
+      <w:r>
+        <w:rPr>
+          <w:rFonts w:ascii="Times" w:eastAsia="SimSun" w:hAnsi="Times"/>
+          <w:color w:val="auto"/>
+        </w:rPr>
+        <w:t>Muitas vezes o indivíduo comum procura animais com características muito específicas e não é numa viagem ao canil mais próximo que enco</w:t>
+      </w:r>
+      <w:r>
+        <w:rPr>
+          <w:rFonts w:ascii="Times" w:eastAsia="SimSun" w:hAnsi="Times"/>
+          <w:color w:val="auto"/>
+        </w:rPr>
+        <w:t xml:space="preserve">ntram logo aquilo que procuram e contactar um criador é mais fácil. </w:t>
+      </w:r>
+      <w:r>
+        <w:rPr>
+          <w:rFonts w:ascii="Times" w:eastAsia="SimSun" w:hAnsi="Times"/>
+          <w:color w:val="auto"/>
+        </w:rPr>
+        <w:t xml:space="preserve">No entanto, permitir o conhecimento a partir de casa de todos os animais nos canis do país aumenta a probabilidade de encontrar o animal ideal sem ter de recorrer </w:t>
+      </w:r>
+      <w:r>
+        <w:rPr>
+          <w:rFonts w:ascii="Times" w:eastAsia="SimSun" w:hAnsi="Times"/>
+          <w:color w:val="auto"/>
+        </w:rPr>
+        <w:t>a esse contacto.</w:t>
       </w:r>
     </w:p>
     <w:p>
@@ -2864,6 +3644,7 @@
           <w:rFonts w:ascii="Times" w:eastAsia="SimSun" w:hAnsi="Times"/>
           <w:color w:val="auto"/>
         </w:rPr>
+        <w:lastRenderedPageBreak/>
         <w:t>Para referência futura, referir-nos-emos ao primeiro grupo como veterinários e ao segundo como voluntários.</w:t>
       </w:r>
     </w:p>
@@ -2881,7 +3662,6 @@
           <w:rFonts w:ascii="Times" w:eastAsia="SimSun" w:hAnsi="Times"/>
           <w:color w:val="auto"/>
         </w:rPr>
-        <w:lastRenderedPageBreak/>
         <w:t>Relativamente à imparcialidade da amostra do indivíduo comum, quisemos perceber se as suas respostas eram influenciadas dada a sua simpatia ou não face a animais de estimação</w:t>
       </w:r>
       <w:r>
@@ -3255,7 +4035,15 @@
           <w:rFonts w:ascii="Times" w:eastAsia="SimSun" w:hAnsi="Times"/>
           <w:color w:val="auto"/>
         </w:rPr>
-        <w:t xml:space="preserve">Em Artigos e Dicas, pretende-se que veterinários ou outros especialistas contribuam com o seu conhecimento e áreas de especialidade para disponibilizar vários artigos com informação importante relativamente a </w:t>
+        <w:t xml:space="preserve">Em Artigos e Dicas, pretende-se que veterinários ou outros especialistas contribuam com o seu conhecimento e áreas de especialidade para disponibilizar vários artigos com </w:t>
+      </w:r>
+      <w:r>
+        <w:rPr>
+          <w:rFonts w:ascii="Times" w:eastAsia="SimSun" w:hAnsi="Times"/>
+          <w:color w:val="auto"/>
+        </w:rPr>
+        <w:lastRenderedPageBreak/>
+        <w:t xml:space="preserve">informação importante relativamente a </w:t>
       </w:r>
       <w:r>
         <w:rPr>
@@ -3288,7 +4076,6 @@
         <w:rPr>
           <w:rFonts w:ascii="Times" w:hAnsi="Times"/>
         </w:rPr>
-        <w:lastRenderedPageBreak/>
         <w:t>Em Perdidos e Encontrados, cada utilizador teria a opção de partilhar informação sobre animais perdidos ou encontrados. Se um utilizador tiver encontrado um animal na rua, deverá publicar uma foto do animal, onde foi encontrado, onde se encontra no momento ou outra informação adicional relevante.</w:t>
       </w:r>
       <w:r>
@@ -3538,7 +4325,15 @@
           <w:rFonts w:ascii="Times" w:eastAsia="SimSun" w:hAnsi="Times"/>
           <w:color w:val="auto"/>
         </w:rPr>
-        <w:t>. Contamos ainda com doações por parte de qualquer indivíduo que queira apoiar a plataforma.</w:t>
+        <w:t xml:space="preserve">. Contamos ainda com doações por parte de qualquer indivíduo que queira </w:t>
+      </w:r>
+      <w:r>
+        <w:rPr>
+          <w:rFonts w:ascii="Times" w:eastAsia="SimSun" w:hAnsi="Times"/>
+          <w:color w:val="auto"/>
+        </w:rPr>
+        <w:lastRenderedPageBreak/>
+        <w:t>apoiar a plataforma.</w:t>
       </w:r>
       <w:r>
         <w:rPr>
@@ -3562,7 +4357,6 @@
           <w:rFonts w:ascii="Times" w:eastAsia="SimSun" w:hAnsi="Times"/>
           <w:color w:val="auto"/>
         </w:rPr>
-        <w:lastRenderedPageBreak/>
         <w:t xml:space="preserve">A nível do conhecimento, </w:t>
       </w:r>
       <w:r>
@@ -3613,8 +4407,6 @@
         </w:rPr>
         <w:t>95% dos voluntários concordou em adicionar às suas funções diárias no canil tratar da atualização dos registos dos animais, tanto adicionar os recém chegados como eliminar os que já não se encontram para adoção.</w:t>
       </w:r>
-      <w:bookmarkStart w:id="8" w:name="_GoBack"/>
-      <w:bookmarkEnd w:id="8"/>
     </w:p>
     <w:p>
       <w:pPr>
@@ -3830,12 +4622,12 @@
         </w:numPr>
         <w:ind w:left="215" w:hanging="357"/>
       </w:pPr>
-      <w:bookmarkStart w:id="9" w:name="_Toc512379756"/>
+      <w:bookmarkStart w:id="8" w:name="_Toc512379756"/>
       <w:r>
         <w:lastRenderedPageBreak/>
         <w:t>Conclusões</w:t>
       </w:r>
-      <w:bookmarkEnd w:id="9"/>
+      <w:bookmarkEnd w:id="8"/>
     </w:p>
     <w:p>
       <w:pPr>
@@ -3878,11 +4670,11 @@
         </w:numPr>
         <w:ind w:left="215" w:hanging="357"/>
       </w:pPr>
-      <w:bookmarkStart w:id="10" w:name="_Toc512379757"/>
+      <w:bookmarkStart w:id="9" w:name="_Toc512379757"/>
       <w:r>
         <w:t>Anexos</w:t>
       </w:r>
-      <w:bookmarkEnd w:id="10"/>
+      <w:bookmarkEnd w:id="9"/>
     </w:p>
     <w:p>
       <w:pPr>
@@ -3909,11 +4701,11 @@
         </w:numPr>
         <w:ind w:left="215" w:hanging="357"/>
       </w:pPr>
-      <w:bookmarkStart w:id="11" w:name="_Toc512379758"/>
+      <w:bookmarkStart w:id="10" w:name="_Toc512379758"/>
       <w:r>
         <w:t>Bibliografia</w:t>
       </w:r>
-      <w:bookmarkEnd w:id="11"/>
+      <w:bookmarkEnd w:id="10"/>
     </w:p>
     <w:p>
       <w:pPr>
@@ -3955,8 +4747,8 @@
       <w:pPr>
         <w:pStyle w:val="CorpoTexto"/>
         <w:rPr>
+          <w:rStyle w:val="Hyperlink"/>
           <w:rFonts w:ascii="Times" w:hAnsi="Times"/>
-          <w:color w:val="auto"/>
         </w:rPr>
       </w:pPr>
       <w:hyperlink r:id="rId11" w:history="1">
@@ -3973,10 +4765,17 @@
       <w:pPr>
         <w:pStyle w:val="CorpoTexto"/>
         <w:rPr>
+          <w:rStyle w:val="Hyperlink"/>
           <w:rFonts w:ascii="Times" w:hAnsi="Times"/>
-          <w:color w:val="auto"/>
-        </w:rPr>
-      </w:pPr>
+        </w:rPr>
+      </w:pPr>
+      <w:r>
+        <w:rPr>
+          <w:rStyle w:val="Hyperlink"/>
+          <w:rFonts w:ascii="Times" w:hAnsi="Times"/>
+        </w:rPr>
+        <w:t>https://www.geneticacanina.com/cruzamento-entre-parentes-proximos</w:t>
+      </w:r>
     </w:p>
     <w:p>
       <w:pPr>
@@ -3986,6 +4785,81 @@
           <w:color w:val="auto"/>
         </w:rPr>
       </w:pPr>
+      <w:hyperlink r:id="rId12" w:history="1">
+        <w:r>
+          <w:rPr>
+            <w:rStyle w:val="Hyperlink"/>
+            <w:rFonts w:ascii="Times" w:hAnsi="Times"/>
+          </w:rPr>
+          <w:t>https://observador.pt/especiais/caes-os-donos-vem-beleza-nas-aberracoes/</w:t>
+        </w:r>
+      </w:hyperlink>
+    </w:p>
+    <w:p>
+      <w:pPr>
+        <w:pStyle w:val="CorpoTexto"/>
+        <w:rPr>
+          <w:rFonts w:ascii="Times" w:hAnsi="Times"/>
+          <w:color w:val="auto"/>
+        </w:rPr>
+      </w:pPr>
+      <w:hyperlink r:id="rId13" w:history="1">
+        <w:r>
+          <w:rPr>
+            <w:rStyle w:val="Hyperlink"/>
+            <w:rFonts w:ascii="Times" w:hAnsi="Times"/>
+          </w:rPr>
+          <w:t>https://www.uai.com.br/app/noticia/saude/2014/01/04/noticias-saude,193187/formacao-de-racas-trouxe-consequencias-negativas-para-caes.shtml</w:t>
+        </w:r>
+      </w:hyperlink>
+    </w:p>
+    <w:p>
+      <w:pPr>
+        <w:pStyle w:val="CorpoTexto"/>
+        <w:rPr>
+          <w:rFonts w:ascii="Times" w:hAnsi="Times"/>
+          <w:color w:val="auto"/>
+        </w:rPr>
+      </w:pPr>
+      <w:hyperlink r:id="rId14" w:history="1">
+        <w:r>
+          <w:rPr>
+            <w:rStyle w:val="Hyperlink"/>
+            <w:rFonts w:ascii="Times" w:hAnsi="Times"/>
+          </w:rPr>
+          <w:t>https://meusanimais.com.br/beneficios-de-ter-um-animal-de-estimacao-em-casa/</w:t>
+        </w:r>
+      </w:hyperlink>
+    </w:p>
+    <w:p>
+      <w:pPr>
+        <w:pStyle w:val="CorpoTexto"/>
+        <w:rPr>
+          <w:rFonts w:ascii="Times" w:hAnsi="Times"/>
+          <w:color w:val="auto"/>
+        </w:rPr>
+      </w:pPr>
+      <w:hyperlink r:id="rId15" w:history="1">
+        <w:r>
+          <w:rPr>
+            <w:rStyle w:val="Hyperlink"/>
+            <w:rFonts w:ascii="Times" w:hAnsi="Times"/>
+          </w:rPr>
+          <w:t>https://exame.abril.com.br/estilo-de-vida/9-beneficios-que-bichos-de-estimacao-trazem-a-saude/</w:t>
+        </w:r>
+      </w:hyperlink>
+    </w:p>
+    <w:p>
+      <w:pPr>
+        <w:pStyle w:val="CorpoTexto"/>
+        <w:ind w:firstLine="0"/>
+        <w:rPr>
+          <w:rFonts w:ascii="Times" w:hAnsi="Times"/>
+          <w:color w:val="auto"/>
+        </w:rPr>
+      </w:pPr>
+      <w:bookmarkStart w:id="11" w:name="_GoBack"/>
+      <w:bookmarkEnd w:id="11"/>
     </w:p>
     <w:p>
       <w:pPr>
@@ -3998,6 +4872,7 @@
       </w:pPr>
       <w:bookmarkStart w:id="12" w:name="_Toc512379759"/>
       <w:r>
+        <w:lastRenderedPageBreak/>
         <w:t>Ficha Técnica</w:t>
       </w:r>
       <w:bookmarkEnd w:id="12"/>
@@ -4031,7 +4906,6 @@
           <w:rFonts w:ascii="Times" w:hAnsi="Times" w:cs="Arial"/>
           <w:color w:val="auto"/>
         </w:rPr>
-        <w:lastRenderedPageBreak/>
         <w:t>Bernardo Leite</w:t>
       </w:r>
     </w:p>
@@ -4647,8 +5521,8 @@
       </w:pPr>
     </w:p>
     <w:sectPr>
-      <w:headerReference w:type="default" r:id="rId12"/>
-      <w:footerReference w:type="default" r:id="rId13"/>
+      <w:headerReference w:type="default" r:id="rId16"/>
+      <w:footerReference w:type="default" r:id="rId17"/>
       <w:pgSz w:w="11906" w:h="16838"/>
       <w:pgMar w:top="777" w:right="1134" w:bottom="1129" w:left="1701" w:header="720" w:footer="567" w:gutter="0"/>
       <w:cols w:space="720"/>
@@ -4707,7 +5581,7 @@
               <wp:positionV relativeFrom="paragraph">
                 <wp:posOffset>635</wp:posOffset>
               </wp:positionV>
-              <wp:extent cx="64135" cy="196850"/>
+              <wp:extent cx="64135" cy="394335"/>
               <wp:effectExtent l="0" t="0" r="0" b="0"/>
               <wp:wrapTopAndBottom/>
               <wp:docPr id="5" name="Moldura1"/>
@@ -4719,7 +5593,7 @@
                     <wps:spPr>
                       <a:xfrm>
                         <a:off x="0" y="0"/>
-                        <a:ext cx="64135" cy="196850"/>
+                        <a:ext cx="64135" cy="394335"/>
                       </a:xfrm>
                       <a:prstGeom prst="rect">
                         <a:avLst/>
@@ -4752,7 +5626,7 @@
                             <w:rPr>
                               <w:noProof/>
                             </w:rPr>
-                            <w:t>8</w:t>
+                            <w:t>11</w:t>
                           </w:r>
                           <w:r>
                             <w:fldChar w:fldCharType="end"/>
@@ -4775,7 +5649,7 @@
               <v:stroke joinstyle="miter"/>
               <v:path gradientshapeok="t" o:connecttype="rect"/>
             </v:shapetype>
-            <v:shape id="Moldura1" o:spid="_x0000_s1026" type="#_x0000_t202" style="position:absolute;left:0;text-align:left;margin-left:-46.15pt;margin-top:.05pt;width:5.05pt;height:15.5pt;z-index:10;visibility:visible;mso-wrap-style:square;mso-wrap-distance-left:0;mso-wrap-distance-top:0;mso-wrap-distance-right:0;mso-wrap-distance-bottom:0;mso-position-horizontal:right;mso-position-horizontal-relative:margin;mso-position-vertical:absolute;mso-position-vertical-relative:text;v-text-anchor:top" o:gfxdata="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" stroked="f">
+            <v:shape id="Moldura1" o:spid="_x0000_s1026" type="#_x0000_t202" style="position:absolute;left:0;text-align:left;margin-left:-46.15pt;margin-top:.05pt;width:5.05pt;height:31.05pt;z-index:10;visibility:visible;mso-wrap-style:square;mso-wrap-distance-left:0;mso-wrap-distance-top:0;mso-wrap-distance-right:0;mso-wrap-distance-bottom:0;mso-position-horizontal:right;mso-position-horizontal-relative:margin;mso-position-vertical:absolute;mso-position-vertical-relative:text;v-text-anchor:top" o:gfxdata="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" stroked="f">
               <v:fill opacity="0"/>
               <v:textbox style="mso-fit-shape-to-text:t" inset="0,0,0,0">
                 <w:txbxContent>
@@ -4799,7 +5673,7 @@
                       <w:rPr>
                         <w:noProof/>
                       </w:rPr>
-                      <w:t>8</w:t>
+                      <w:t>11</w:t>
                     </w:r>
                     <w:r>
                       <w:fldChar w:fldCharType="end"/>
@@ -8152,7 +9026,7 @@
 </file>
 
 <file path=customXml/itemProps1.xml><?xml version="1.0" encoding="utf-8"?>
-<ds:datastoreItem xmlns:ds="http://schemas.openxmlformats.org/officeDocument/2006/customXml" ds:itemID="{0059779B-9888-484F-BB41-75842F427DE0}">
+<ds:datastoreItem xmlns:ds="http://schemas.openxmlformats.org/officeDocument/2006/customXml" ds:itemID="{DA2F895B-7764-A940-817F-3E8EA0781511}">
   <ds:schemaRefs>
     <ds:schemaRef ds:uri="http://schemas.openxmlformats.org/officeDocument/2006/bibliography"/>
   </ds:schemaRefs>

</xml_diff>

<commit_message>
correções e definições relatório
</commit_message>
<xml_diff>
--- a/relatorio.docx
+++ b/relatorio.docx
@@ -439,9 +439,10 @@
         </w:sectPr>
       </w:pPr>
     </w:p>
-    <w:bookmarkStart w:id="0" w:name="_Toc512201810" w:displacedByCustomXml="next"/>
+    <w:bookmarkStart w:id="0" w:name="_Toc512379746" w:displacedByCustomXml="next"/>
     <w:bookmarkStart w:id="1" w:name="_Toc510979559" w:displacedByCustomXml="next"/>
-    <w:bookmarkStart w:id="2" w:name="_Toc512379746" w:displacedByCustomXml="next"/>
+    <w:bookmarkStart w:id="2" w:name="_Toc512201810" w:displacedByCustomXml="next"/>
+    <w:bookmarkStart w:id="3" w:name="_Toc512606090" w:displacedByCustomXml="next"/>
     <w:sdt>
       <w:sdtPr>
         <w:rPr>
@@ -473,6 +474,7 @@
           <w:r>
             <w:t>Índice</w:t>
           </w:r>
+          <w:bookmarkEnd w:id="3"/>
           <w:bookmarkEnd w:id="2"/>
           <w:bookmarkEnd w:id="1"/>
           <w:bookmarkEnd w:id="0"/>
@@ -514,7 +516,7 @@
               <w:lang w:val="en-GB" w:eastAsia="en-GB"/>
             </w:rPr>
           </w:pPr>
-          <w:hyperlink w:anchor="_Toc512379747" w:history="1">
+          <w:hyperlink w:anchor="_Toc512606091" w:history="1">
             <w:r>
               <w:rPr>
                 <w:rStyle w:val="Hyperlink"/>
@@ -561,7 +563,7 @@
                 <w:noProof/>
                 <w:webHidden/>
               </w:rPr>
-              <w:instrText xml:space="preserve"> PAGEREF _Toc512379747 \h </w:instrText>
+              <w:instrText xml:space="preserve"> PAGEREF _Toc512606091 \h </w:instrText>
             </w:r>
             <w:r>
               <w:rPr>
@@ -610,7 +612,7 @@
               <w:lang w:val="en-GB" w:eastAsia="en-GB"/>
             </w:rPr>
           </w:pPr>
-          <w:hyperlink w:anchor="_Toc512379748" w:history="1">
+          <w:hyperlink w:anchor="_Toc512606092" w:history="1">
             <w:r>
               <w:rPr>
                 <w:rStyle w:val="Hyperlink"/>
@@ -657,7 +659,7 @@
                 <w:noProof/>
                 <w:webHidden/>
               </w:rPr>
-              <w:instrText xml:space="preserve"> PAGEREF _Toc512379748 \h </w:instrText>
+              <w:instrText xml:space="preserve"> PAGEREF _Toc512606092 \h </w:instrText>
             </w:r>
             <w:r>
               <w:rPr>
@@ -705,7 +707,7 @@
               <w:lang w:val="en-GB" w:eastAsia="en-GB"/>
             </w:rPr>
           </w:pPr>
-          <w:hyperlink w:anchor="_Toc512379749" w:history="1">
+          <w:hyperlink w:anchor="_Toc512606093" w:history="1">
             <w:r>
               <w:rPr>
                 <w:rStyle w:val="Hyperlink"/>
@@ -753,7 +755,7 @@
                 <w:noProof/>
                 <w:webHidden/>
               </w:rPr>
-              <w:instrText xml:space="preserve"> PAGEREF _Toc512379749 \h </w:instrText>
+              <w:instrText xml:space="preserve"> PAGEREF _Toc512606093 \h </w:instrText>
             </w:r>
             <w:r>
               <w:rPr>
@@ -801,7 +803,7 @@
               <w:lang w:val="en-GB" w:eastAsia="en-GB"/>
             </w:rPr>
           </w:pPr>
-          <w:hyperlink w:anchor="_Toc512379750" w:history="1">
+          <w:hyperlink w:anchor="_Toc512606094" w:history="1">
             <w:r>
               <w:rPr>
                 <w:rStyle w:val="Hyperlink"/>
@@ -849,7 +851,7 @@
                 <w:noProof/>
                 <w:webHidden/>
               </w:rPr>
-              <w:instrText xml:space="preserve"> PAGEREF _Toc512379750 \h </w:instrText>
+              <w:instrText xml:space="preserve"> PAGEREF _Toc512606094 \h </w:instrText>
             </w:r>
             <w:r>
               <w:rPr>
@@ -869,7 +871,7 @@
                 <w:noProof/>
                 <w:webHidden/>
               </w:rPr>
-              <w:t>5</w:t>
+              <w:t>7</w:t>
             </w:r>
             <w:r>
               <w:rPr>
@@ -897,7 +899,7 @@
               <w:lang w:val="en-GB" w:eastAsia="en-GB"/>
             </w:rPr>
           </w:pPr>
-          <w:hyperlink w:anchor="_Toc512379751" w:history="1">
+          <w:hyperlink w:anchor="_Toc512606095" w:history="1">
             <w:r>
               <w:rPr>
                 <w:rStyle w:val="Hyperlink"/>
@@ -945,7 +947,7 @@
                 <w:noProof/>
                 <w:webHidden/>
               </w:rPr>
-              <w:instrText xml:space="preserve"> PAGEREF _Toc512379751 \h </w:instrText>
+              <w:instrText xml:space="preserve"> PAGEREF _Toc512606095 \h </w:instrText>
             </w:r>
             <w:r>
               <w:rPr>
@@ -965,7 +967,7 @@
                 <w:noProof/>
                 <w:webHidden/>
               </w:rPr>
-              <w:t>6</w:t>
+              <w:t>8</w:t>
             </w:r>
             <w:r>
               <w:rPr>
@@ -993,7 +995,7 @@
               <w:lang w:val="en-GB" w:eastAsia="en-GB"/>
             </w:rPr>
           </w:pPr>
-          <w:hyperlink w:anchor="_Toc512379752" w:history="1">
+          <w:hyperlink w:anchor="_Toc512606096" w:history="1">
             <w:r>
               <w:rPr>
                 <w:rStyle w:val="Hyperlink"/>
@@ -1041,7 +1043,7 @@
                 <w:noProof/>
                 <w:webHidden/>
               </w:rPr>
-              <w:instrText xml:space="preserve"> PAGEREF _Toc512379752 \h </w:instrText>
+              <w:instrText xml:space="preserve"> PAGEREF _Toc512606096 \h </w:instrText>
             </w:r>
             <w:r>
               <w:rPr>
@@ -1061,7 +1063,7 @@
                 <w:noProof/>
                 <w:webHidden/>
               </w:rPr>
-              <w:t>7</w:t>
+              <w:t>9</w:t>
             </w:r>
             <w:r>
               <w:rPr>
@@ -1089,7 +1091,7 @@
               <w:lang w:val="en-GB" w:eastAsia="en-GB"/>
             </w:rPr>
           </w:pPr>
-          <w:hyperlink w:anchor="_Toc512379753" w:history="1">
+          <w:hyperlink w:anchor="_Toc512606097" w:history="1">
             <w:r>
               <w:rPr>
                 <w:rStyle w:val="Hyperlink"/>
@@ -1137,7 +1139,7 @@
                 <w:noProof/>
                 <w:webHidden/>
               </w:rPr>
-              <w:instrText xml:space="preserve"> PAGEREF _Toc512379753 \h </w:instrText>
+              <w:instrText xml:space="preserve"> PAGEREF _Toc512606097 \h </w:instrText>
             </w:r>
             <w:r>
               <w:rPr>
@@ -1157,7 +1159,7 @@
                 <w:noProof/>
                 <w:webHidden/>
               </w:rPr>
-              <w:t>7</w:t>
+              <w:t>10</w:t>
             </w:r>
             <w:r>
               <w:rPr>
@@ -1185,7 +1187,7 @@
               <w:lang w:val="en-GB" w:eastAsia="en-GB"/>
             </w:rPr>
           </w:pPr>
-          <w:hyperlink w:anchor="_Toc512379754" w:history="1">
+          <w:hyperlink w:anchor="_Toc512606098" w:history="1">
             <w:r>
               <w:rPr>
                 <w:rStyle w:val="Hyperlink"/>
@@ -1233,7 +1235,7 @@
                 <w:noProof/>
                 <w:webHidden/>
               </w:rPr>
-              <w:instrText xml:space="preserve"> PAGEREF _Toc512379754 \h </w:instrText>
+              <w:instrText xml:space="preserve"> PAGEREF _Toc512606098 \h </w:instrText>
             </w:r>
             <w:r>
               <w:rPr>
@@ -1253,7 +1255,7 @@
                 <w:noProof/>
                 <w:webHidden/>
               </w:rPr>
-              <w:t>7</w:t>
+              <w:t>10</w:t>
             </w:r>
             <w:r>
               <w:rPr>
@@ -1281,7 +1283,7 @@
               <w:lang w:val="en-GB" w:eastAsia="en-GB"/>
             </w:rPr>
           </w:pPr>
-          <w:hyperlink w:anchor="_Toc512379755" w:history="1">
+          <w:hyperlink w:anchor="_Toc512606099" w:history="1">
             <w:r>
               <w:rPr>
                 <w:rStyle w:val="Hyperlink"/>
@@ -1329,7 +1331,7 @@
                 <w:noProof/>
                 <w:webHidden/>
               </w:rPr>
-              <w:instrText xml:space="preserve"> PAGEREF _Toc512379755 \h </w:instrText>
+              <w:instrText xml:space="preserve"> PAGEREF _Toc512606099 \h </w:instrText>
             </w:r>
             <w:r>
               <w:rPr>
@@ -1349,7 +1351,7 @@
                 <w:noProof/>
                 <w:webHidden/>
               </w:rPr>
-              <w:t>7</w:t>
+              <w:t>10</w:t>
             </w:r>
             <w:r>
               <w:rPr>
@@ -1378,7 +1380,7 @@
               <w:lang w:val="en-GB" w:eastAsia="en-GB"/>
             </w:rPr>
           </w:pPr>
-          <w:hyperlink w:anchor="_Toc512379756" w:history="1">
+          <w:hyperlink w:anchor="_Toc512606100" w:history="1">
             <w:r>
               <w:rPr>
                 <w:rStyle w:val="Hyperlink"/>
@@ -1425,7 +1427,7 @@
                 <w:noProof/>
                 <w:webHidden/>
               </w:rPr>
-              <w:instrText xml:space="preserve"> PAGEREF _Toc512379756 \h </w:instrText>
+              <w:instrText xml:space="preserve"> PAGEREF _Toc512606100 \h </w:instrText>
             </w:r>
             <w:r>
               <w:rPr>
@@ -1445,7 +1447,7 @@
                 <w:noProof/>
                 <w:webHidden/>
               </w:rPr>
-              <w:t>8</w:t>
+              <w:t>11</w:t>
             </w:r>
             <w:r>
               <w:rPr>
@@ -1474,7 +1476,7 @@
               <w:lang w:val="en-GB" w:eastAsia="en-GB"/>
             </w:rPr>
           </w:pPr>
-          <w:hyperlink w:anchor="_Toc512379757" w:history="1">
+          <w:hyperlink w:anchor="_Toc512606101" w:history="1">
             <w:r>
               <w:rPr>
                 <w:rStyle w:val="Hyperlink"/>
@@ -1521,7 +1523,7 @@
                 <w:noProof/>
                 <w:webHidden/>
               </w:rPr>
-              <w:instrText xml:space="preserve"> PAGEREF _Toc512379757 \h </w:instrText>
+              <w:instrText xml:space="preserve"> PAGEREF _Toc512606101 \h </w:instrText>
             </w:r>
             <w:r>
               <w:rPr>
@@ -1541,7 +1543,7 @@
                 <w:noProof/>
                 <w:webHidden/>
               </w:rPr>
-              <w:t>8</w:t>
+              <w:t>11</w:t>
             </w:r>
             <w:r>
               <w:rPr>
@@ -1570,7 +1572,7 @@
               <w:lang w:val="en-GB" w:eastAsia="en-GB"/>
             </w:rPr>
           </w:pPr>
-          <w:hyperlink w:anchor="_Toc512379758" w:history="1">
+          <w:hyperlink w:anchor="_Toc512606102" w:history="1">
             <w:r>
               <w:rPr>
                 <w:rStyle w:val="Hyperlink"/>
@@ -1617,7 +1619,7 @@
                 <w:noProof/>
                 <w:webHidden/>
               </w:rPr>
-              <w:instrText xml:space="preserve"> PAGEREF _Toc512379758 \h </w:instrText>
+              <w:instrText xml:space="preserve"> PAGEREF _Toc512606102 \h </w:instrText>
             </w:r>
             <w:r>
               <w:rPr>
@@ -1637,7 +1639,7 @@
                 <w:noProof/>
                 <w:webHidden/>
               </w:rPr>
-              <w:t>8</w:t>
+              <w:t>11</w:t>
             </w:r>
             <w:r>
               <w:rPr>
@@ -1666,7 +1668,7 @@
               <w:lang w:val="en-GB" w:eastAsia="en-GB"/>
             </w:rPr>
           </w:pPr>
-          <w:hyperlink w:anchor="_Toc512379759" w:history="1">
+          <w:hyperlink w:anchor="_Toc512606103" w:history="1">
             <w:r>
               <w:rPr>
                 <w:rStyle w:val="Hyperlink"/>
@@ -1713,7 +1715,7 @@
                 <w:noProof/>
                 <w:webHidden/>
               </w:rPr>
-              <w:instrText xml:space="preserve"> PAGEREF _Toc512379759 \h </w:instrText>
+              <w:instrText xml:space="preserve"> PAGEREF _Toc512606103 \h </w:instrText>
             </w:r>
             <w:r>
               <w:rPr>
@@ -1733,7 +1735,7 @@
                 <w:noProof/>
                 <w:webHidden/>
               </w:rPr>
-              <w:t>9</w:t>
+              <w:t>12</w:t>
             </w:r>
             <w:r>
               <w:rPr>
@@ -1777,12 +1779,12 @@
         </w:numPr>
         <w:ind w:left="215" w:hanging="357"/>
       </w:pPr>
-      <w:bookmarkStart w:id="3" w:name="_Toc512379747"/>
+      <w:bookmarkStart w:id="4" w:name="_Toc512606091"/>
       <w:r>
         <w:lastRenderedPageBreak/>
         <w:t>Introdução</w:t>
       </w:r>
-      <w:bookmarkEnd w:id="3"/>
+      <w:bookmarkEnd w:id="4"/>
     </w:p>
     <w:p>
       <w:pPr>
@@ -1843,25 +1845,7 @@
           <w:color w:val="000000"/>
           <w:szCs w:val="24"/>
         </w:rPr>
-        <w:t xml:space="preserve">, sendo que a principal e a grande percursora desta ideia </w:t>
-      </w:r>
-      <w:proofErr w:type="gramStart"/>
-      <w:r>
-        <w:rPr>
-          <w:rFonts w:ascii="Times" w:hAnsi="Times"/>
-          <w:color w:val="000000"/>
-          <w:szCs w:val="24"/>
-        </w:rPr>
-        <w:t>é</w:t>
-      </w:r>
-      <w:proofErr w:type="gramEnd"/>
-      <w:r>
-        <w:rPr>
-          <w:rFonts w:ascii="Times" w:hAnsi="Times"/>
-          <w:color w:val="000000"/>
-          <w:szCs w:val="24"/>
-        </w:rPr>
-        <w:t xml:space="preserve"> o serviço de consulta de todos os cães e gatos disponíveis para adoção nos canis a nível nacional</w:t>
+        <w:t>, sendo que a principal e a grande percursora desta ideia é o serviço de consulta de todos os cães e gatos disponíveis para adoção nos canis a nível nacional</w:t>
       </w:r>
       <w:r>
         <w:rPr>
@@ -1953,26 +1937,23 @@
           <w:color w:val="000000"/>
           <w:szCs w:val="24"/>
         </w:rPr>
-        <w:t xml:space="preserve">chat </w:t>
-      </w:r>
-      <w:proofErr w:type="spellStart"/>
+        <w:t>chat bot</w:t>
+      </w:r>
       <w:r>
         <w:rPr>
           <w:rFonts w:ascii="Times" w:hAnsi="Times"/>
-          <w:i/>
-          <w:color w:val="000000"/>
-          <w:szCs w:val="24"/>
-        </w:rPr>
-        <w:t>bot</w:t>
-      </w:r>
-      <w:proofErr w:type="spellEnd"/>
+          <w:color w:val="000000"/>
+          <w:szCs w:val="24"/>
+        </w:rPr>
+        <w:t xml:space="preserve"> que permitirá a interação do utilizador com uma base de dados com </w:t>
+      </w:r>
       <w:r>
         <w:rPr>
           <w:rFonts w:ascii="Times" w:hAnsi="Times"/>
           <w:color w:val="000000"/>
           <w:szCs w:val="24"/>
         </w:rPr>
-        <w:t xml:space="preserve"> que permitirá a interação do utilizador com uma base de dados com </w:t>
+        <w:t>a mesma informação dos Artigos e Dicas, mas de forma mais orgânica e dirigida</w:t>
       </w:r>
       <w:r>
         <w:rPr>
@@ -1980,7 +1961,7 @@
           <w:color w:val="000000"/>
           <w:szCs w:val="24"/>
         </w:rPr>
-        <w:t>a mesma informação dos Artigos e Dicas, mas de forma mais orgânica e dirigida</w:t>
+        <w:t>; Uma secção de Perdidos e Encontrados onde é permitido aos utilizadores deixarem anúncios que digam respeito a animais que encontraram ou perderam</w:t>
       </w:r>
       <w:r>
         <w:rPr>
@@ -1988,7 +1969,15 @@
           <w:color w:val="000000"/>
           <w:szCs w:val="24"/>
         </w:rPr>
-        <w:t>; Uma secção de Perdidos e Encontrados onde é permitido aos utilizadores deixarem anúncios que digam respeito a animais que encontraram ou perderam de forma a permitir a divulgação.</w:t>
+        <w:t>,</w:t>
+      </w:r>
+      <w:r>
+        <w:rPr>
+          <w:rFonts w:ascii="Times" w:hAnsi="Times"/>
+          <w:color w:val="000000"/>
+          <w:szCs w:val="24"/>
+        </w:rPr>
+        <w:t xml:space="preserve"> de forma a permitir a divulgação.</w:t>
       </w:r>
     </w:p>
     <w:p>
@@ -2062,14 +2051,14 @@
         </w:numPr>
         <w:ind w:left="215" w:hanging="357"/>
       </w:pPr>
-      <w:bookmarkStart w:id="4" w:name="_Toc512379748"/>
+      <w:bookmarkStart w:id="5" w:name="_Toc512606092"/>
       <w:r>
         <w:t>D</w:t>
       </w:r>
       <w:r>
         <w:t>esenvolvimento</w:t>
       </w:r>
-      <w:bookmarkEnd w:id="4"/>
+      <w:bookmarkEnd w:id="5"/>
     </w:p>
     <w:p>
       <w:pPr>
@@ -2127,14 +2116,14 @@
           <w:rFonts w:ascii="Avenir Book" w:hAnsi="Avenir Book"/>
         </w:rPr>
       </w:pPr>
-      <w:bookmarkStart w:id="5" w:name="_Toc512379749"/>
+      <w:bookmarkStart w:id="6" w:name="_Toc512606093"/>
       <w:r>
         <w:rPr>
           <w:rFonts w:ascii="Avenir Book" w:hAnsi="Avenir Book"/>
         </w:rPr>
         <w:t>Espaço no Mercado</w:t>
       </w:r>
-      <w:bookmarkEnd w:id="5"/>
+      <w:bookmarkEnd w:id="6"/>
     </w:p>
     <w:p>
       <w:pPr>
@@ -2219,23 +2208,22 @@
           <w:rFonts w:ascii="Times" w:eastAsia="SimSun" w:hAnsi="Times"/>
           <w:color w:val="auto"/>
         </w:rPr>
-        <w:t xml:space="preserve">Segundo um estudo TGI da </w:t>
-      </w:r>
-      <w:proofErr w:type="spellStart"/>
-      <w:r>
-        <w:rPr>
-          <w:rFonts w:ascii="Times" w:eastAsia="SimSun" w:hAnsi="Times"/>
-          <w:color w:val="auto"/>
-        </w:rPr>
-        <w:t>Marktest</w:t>
-      </w:r>
-      <w:proofErr w:type="spellEnd"/>
-      <w:r>
-        <w:rPr>
-          <w:rFonts w:ascii="Times" w:eastAsia="SimSun" w:hAnsi="Times"/>
-          <w:color w:val="auto"/>
-        </w:rPr>
-        <w:t xml:space="preserve">, em 2016, </w:t>
+        <w:t>Segundo um estudo TGI</w:t>
+      </w:r>
+      <w:r>
+        <w:rPr>
+          <w:rFonts w:ascii="Times" w:eastAsia="SimSun" w:hAnsi="Times"/>
+          <w:color w:val="auto"/>
+          <w:vertAlign w:val="superscript"/>
+        </w:rPr>
+        <w:t>1</w:t>
+      </w:r>
+      <w:r>
+        <w:rPr>
+          <w:rFonts w:ascii="Times" w:eastAsia="SimSun" w:hAnsi="Times"/>
+          <w:color w:val="auto"/>
+        </w:rPr>
+        <w:t xml:space="preserve"> da Marktest, em 2016, </w:t>
       </w:r>
       <w:r>
         <w:rPr>
@@ -2304,7 +2292,28 @@
           <w:rFonts w:ascii="Times" w:eastAsia="SimSun" w:hAnsi="Times"/>
           <w:color w:val="000000" w:themeColor="text1"/>
         </w:rPr>
-        <w:t xml:space="preserve"> A quantidade de exercício físico tende a aumentar para quem tem cães, dado que se tem de os levar a passear, o que, por si só, traz imensos benefícios.</w:t>
+        <w:t xml:space="preserve"> A quantidade de exercício físico </w:t>
+      </w:r>
+      <w:r>
+        <w:rPr>
+          <w:rFonts w:ascii="Times" w:eastAsia="SimSun" w:hAnsi="Times"/>
+          <w:color w:val="000000" w:themeColor="text1"/>
+        </w:rPr>
+        <w:t xml:space="preserve">diária dos donos </w:t>
+      </w:r>
+      <w:r>
+        <w:rPr>
+          <w:rFonts w:ascii="Times" w:eastAsia="SimSun" w:hAnsi="Times"/>
+          <w:color w:val="000000" w:themeColor="text1"/>
+        </w:rPr>
+        <w:t>tende a aumentar</w:t>
+      </w:r>
+      <w:r>
+        <w:rPr>
+          <w:rFonts w:ascii="Times" w:eastAsia="SimSun" w:hAnsi="Times"/>
+          <w:color w:val="000000" w:themeColor="text1"/>
+        </w:rPr>
+        <w:t>, dado que se tem de os levar a passear, o que, por si só, traz imensos benefícios.</w:t>
       </w:r>
       <w:r>
         <w:rPr>
@@ -2411,14 +2420,63 @@
           <w:rFonts w:ascii="Times" w:eastAsia="SimSun" w:hAnsi="Times"/>
           <w:color w:val="000000" w:themeColor="text1"/>
         </w:rPr>
-        <w:t>, e foi divulgada por propaganda das marcas de leite,</w:t>
-      </w:r>
-      <w:r>
-        <w:rPr>
-          <w:rFonts w:ascii="Times" w:eastAsia="SimSun" w:hAnsi="Times"/>
-          <w:color w:val="000000" w:themeColor="text1"/>
-        </w:rPr>
-        <w:t xml:space="preserve"> é que o idoso deve consumir muito leite por este ter ferro e os idosos terem falta de ferro e, consequentemente, ossos fracos. Na verdade, o idoso tende a ter esta aparente deficiência de ferro porque não apanha sol suficiente, dado que fica maioritariamente em casa fechado, e sem vitamina D, providenciada pelo sol, os ossos perdem a capacidade de fixar o ferro.</w:t>
+        <w:t>, e foi divulgada por p</w:t>
+      </w:r>
+      <w:r>
+        <w:rPr>
+          <w:rFonts w:ascii="Times" w:eastAsia="SimSun" w:hAnsi="Times"/>
+          <w:color w:val="000000" w:themeColor="text1"/>
+        </w:rPr>
+        <w:t>ropaganda por parte das</w:t>
+      </w:r>
+      <w:r>
+        <w:rPr>
+          <w:rFonts w:ascii="Times" w:eastAsia="SimSun" w:hAnsi="Times"/>
+          <w:color w:val="000000" w:themeColor="text1"/>
+        </w:rPr>
+        <w:t xml:space="preserve"> marcas de leite,</w:t>
+      </w:r>
+      <w:r>
+        <w:rPr>
+          <w:rFonts w:ascii="Times" w:eastAsia="SimSun" w:hAnsi="Times"/>
+          <w:color w:val="000000" w:themeColor="text1"/>
+        </w:rPr>
+        <w:t xml:space="preserve"> é que o idoso deve consumir muito leite por este ter ferro e os idosos terem falta de</w:t>
+      </w:r>
+      <w:r>
+        <w:rPr>
+          <w:rFonts w:ascii="Times" w:eastAsia="SimSun" w:hAnsi="Times"/>
+          <w:color w:val="000000" w:themeColor="text1"/>
+        </w:rPr>
+        <w:t>ste mineral</w:t>
+      </w:r>
+      <w:r>
+        <w:rPr>
+          <w:rFonts w:ascii="Times" w:eastAsia="SimSun" w:hAnsi="Times"/>
+          <w:color w:val="000000" w:themeColor="text1"/>
+        </w:rPr>
+        <w:t xml:space="preserve"> e, consequentemente, ossos fracos. Na verdade, o idoso tende a ter esta aparente deficiência de ferro porque não apanha sol suficiente, dado que fica maioritariamente em</w:t>
+      </w:r>
+      <w:r>
+        <w:rPr>
+          <w:rFonts w:ascii="Times" w:eastAsia="SimSun" w:hAnsi="Times"/>
+          <w:color w:val="000000" w:themeColor="text1"/>
+        </w:rPr>
+        <w:t xml:space="preserve"> casa fechado, e sem vitamina D providenciada pelo sol</w:t>
+      </w:r>
+      <w:r>
+        <w:rPr>
+          <w:rFonts w:ascii="Times" w:eastAsia="SimSun" w:hAnsi="Times"/>
+          <w:color w:val="000000" w:themeColor="text1"/>
+        </w:rPr>
+        <w:t>,</w:t>
+      </w:r>
+      <w:r>
+        <w:rPr>
+          <w:rFonts w:ascii="Times" w:eastAsia="SimSun" w:hAnsi="Times"/>
+          <w:color w:val="000000" w:themeColor="text1"/>
+        </w:rPr>
+        <w:t xml:space="preserve"> os ossos perdem a capacidade de fixar o ferro.</w:t>
       </w:r>
     </w:p>
     <w:p>
@@ -2449,7 +2507,14 @@
           <w:rFonts w:ascii="Times" w:eastAsia="SimSun" w:hAnsi="Times"/>
           <w:color w:val="000000" w:themeColor="text1"/>
         </w:rPr>
-        <w:t>companheirismo de cães como complemento.</w:t>
+        <w:t>contacto com</w:t>
+      </w:r>
+      <w:r>
+        <w:rPr>
+          <w:rFonts w:ascii="Times" w:eastAsia="SimSun" w:hAnsi="Times"/>
+          <w:color w:val="000000" w:themeColor="text1"/>
+        </w:rPr>
+        <w:t xml:space="preserve"> cães como complemento.</w:t>
       </w:r>
       <w:r>
         <w:rPr>
@@ -2463,7 +2528,7 @@
           <w:rFonts w:ascii="Times" w:eastAsia="SimSun" w:hAnsi="Times"/>
           <w:color w:val="000000" w:themeColor="text1"/>
         </w:rPr>
-        <w:t xml:space="preserve"> </w:t>
+        <w:t xml:space="preserve"> Também esta </w:t>
       </w:r>
       <w:r>
         <w:rPr>
@@ -2471,7 +2536,7 @@
           <w:color w:val="000000" w:themeColor="text1"/>
         </w:rPr>
         <w:lastRenderedPageBreak/>
-        <w:t>Também esta informação contraria o típico estigma de que os pais não devem trazer animais para casa para não suscitar alergias nos filhos.</w:t>
+        <w:t>informação contraria o típico estigma de que os pais não devem trazer animais para casa para não suscitar alergias nos filhos.</w:t>
       </w:r>
     </w:p>
     <w:p>
@@ -2598,34 +2663,14 @@
         </w:rPr>
         <w:t xml:space="preserve">Por exemplo, Portugal ocupa numa lista a nível mundial que classifica os países quanto a serem </w:t>
       </w:r>
-      <w:proofErr w:type="spellStart"/>
       <w:r>
         <w:rPr>
           <w:rFonts w:ascii="Times" w:eastAsia="SimSun" w:hAnsi="Times"/>
           <w:i/>
           <w:color w:val="auto"/>
         </w:rPr>
-        <w:t>pet</w:t>
-      </w:r>
-      <w:proofErr w:type="spellEnd"/>
-      <w:r>
-        <w:rPr>
-          <w:rFonts w:ascii="Times" w:eastAsia="SimSun" w:hAnsi="Times"/>
-          <w:i/>
-          <w:color w:val="auto"/>
-        </w:rPr>
-        <w:t xml:space="preserve"> </w:t>
-      </w:r>
-      <w:proofErr w:type="spellStart"/>
-      <w:r>
-        <w:rPr>
-          <w:rFonts w:ascii="Times" w:eastAsia="SimSun" w:hAnsi="Times"/>
-          <w:i/>
-          <w:color w:val="auto"/>
-        </w:rPr>
-        <w:t>friendly</w:t>
-      </w:r>
-      <w:proofErr w:type="spellEnd"/>
+        <w:t>pet friendly</w:t>
+      </w:r>
       <w:r>
         <w:rPr>
           <w:rFonts w:ascii="Times" w:eastAsia="SimSun" w:hAnsi="Times"/>
@@ -2638,14 +2683,42 @@
           <w:rFonts w:ascii="Times" w:eastAsia="SimSun" w:hAnsi="Times"/>
           <w:color w:val="auto"/>
         </w:rPr>
-        <w:t>o; 53% dos cães já vivem dentro de casa com os seus donos, o que seria impensável no tempo dos nossos avós; Segundo a GFK, não só o número de adoções tem aumentado progressivamente (3% em 2011 e 15% em 2015), como os donos estão a deixar o hábito de alimentar os animais com restos de comida e a passar à alimentação com ração seca aconselhada pelos veteriná</w:t>
-      </w:r>
-      <w:r>
-        <w:rPr>
-          <w:rFonts w:ascii="Times" w:eastAsia="SimSun" w:hAnsi="Times"/>
-          <w:color w:val="auto"/>
-        </w:rPr>
-        <w:t>rios; O mesmo estudo conduzido pela GFK revelou que 91% dos donos de cães levam-nos ao veterinário.</w:t>
+        <w:t>o; 53% dos cães já vivem dentro de casa com os seus donos, o que seria impensável no tempo dos nossos avós; Segundo a GFK</w:t>
+      </w:r>
+      <w:r>
+        <w:rPr>
+          <w:rFonts w:ascii="Times" w:eastAsia="SimSun" w:hAnsi="Times"/>
+          <w:color w:val="auto"/>
+        </w:rPr>
+        <w:t xml:space="preserve"> Portugal</w:t>
+      </w:r>
+      <w:r>
+        <w:rPr>
+          <w:rFonts w:ascii="Times" w:eastAsia="SimSun" w:hAnsi="Times"/>
+          <w:color w:val="auto"/>
+        </w:rPr>
+        <w:t>, não só o número de adoções tem aumentado progressivamente (3% em 2011 e 15% em 2015), como os donos estão a deixar o hábito de alimentar os animais com restos de comida e a passar à alimentação com ração seca aconselhada pelos veteriná</w:t>
+      </w:r>
+      <w:r>
+        <w:rPr>
+          <w:rFonts w:ascii="Times" w:eastAsia="SimSun" w:hAnsi="Times"/>
+          <w:color w:val="auto"/>
+        </w:rPr>
+        <w:t>rios; O</w:t>
+      </w:r>
+      <w:r>
+        <w:rPr>
+          <w:rFonts w:ascii="Times" w:eastAsia="SimSun" w:hAnsi="Times"/>
+          <w:color w:val="auto"/>
+        </w:rPr>
+        <w:t xml:space="preserve"> mesmo estudo</w:t>
+      </w:r>
+      <w:r>
+        <w:rPr>
+          <w:rFonts w:ascii="Times" w:eastAsia="SimSun" w:hAnsi="Times"/>
+          <w:color w:val="auto"/>
+        </w:rPr>
+        <w:t xml:space="preserve"> revelou que 91% dos donos de cães levam-nos ao veterinário.</w:t>
       </w:r>
     </w:p>
     <w:p>
@@ -2691,7 +2764,21 @@
           <w:rFonts w:ascii="Times" w:eastAsia="SimSun" w:hAnsi="Times"/>
           <w:color w:val="000000" w:themeColor="text1"/>
         </w:rPr>
-        <w:t xml:space="preserve"> preocupação crescente não se trata apenas de algo manifestado pelo cidadão comum, mas sim dos próprios governos. As legislações têm mudado no sentido de proteger os animais</w:t>
+        <w:t xml:space="preserve"> preocupação crescente não se trata apenas de algo manifestado</w:t>
+      </w:r>
+      <w:r>
+        <w:rPr>
+          <w:rFonts w:ascii="Times" w:eastAsia="SimSun" w:hAnsi="Times"/>
+          <w:color w:val="000000" w:themeColor="text1"/>
+        </w:rPr>
+        <w:t xml:space="preserve"> pelo cidadão comum, mas sim do próprio governo</w:t>
+      </w:r>
+      <w:r>
+        <w:rPr>
+          <w:rFonts w:ascii="Times" w:eastAsia="SimSun" w:hAnsi="Times"/>
+          <w:color w:val="000000" w:themeColor="text1"/>
+        </w:rPr>
+        <w:t>. As legislações têm mudado no sentido de proteger os animais</w:t>
       </w:r>
       <w:r>
         <w:rPr>
@@ -2775,8 +2862,6 @@
           <w:color w:val="000000" w:themeColor="text1"/>
         </w:rPr>
       </w:pPr>
-      <w:bookmarkStart w:id="6" w:name="_GoBack"/>
-      <w:bookmarkEnd w:id="6"/>
       <w:r>
         <w:rPr>
           <w:rFonts w:ascii="Times" w:eastAsia="SimSun" w:hAnsi="Times"/>
@@ -2904,14 +2989,21 @@
           <w:rFonts w:ascii="Times" w:eastAsia="SimSun" w:hAnsi="Times"/>
           <w:color w:val="000000" w:themeColor="text1"/>
         </w:rPr>
-        <w:t>Isto é particularmente problemático, p</w:t>
-      </w:r>
-      <w:r>
-        <w:rPr>
-          <w:rFonts w:ascii="Times" w:eastAsia="SimSun" w:hAnsi="Times"/>
-          <w:color w:val="000000" w:themeColor="text1"/>
-        </w:rPr>
-        <w:t>ois leva a um aument</w:t>
+        <w:t>Isto é particularmente pr</w:t>
+      </w:r>
+      <w:r>
+        <w:rPr>
+          <w:rFonts w:ascii="Times" w:eastAsia="SimSun" w:hAnsi="Times"/>
+          <w:color w:val="000000" w:themeColor="text1"/>
+        </w:rPr>
+        <w:t>oblemático, uma vez que</w:t>
+      </w:r>
+      <w:r>
+        <w:rPr>
+          <w:rFonts w:ascii="Times" w:eastAsia="SimSun" w:hAnsi="Times"/>
+          <w:color w:val="000000" w:themeColor="text1"/>
+        </w:rPr>
+        <w:t xml:space="preserve"> leva a um aument</w:t>
       </w:r>
       <w:r>
         <w:rPr>
@@ -2989,7 +3081,7 @@
           <w:rFonts w:ascii="Times" w:eastAsia="SimSun" w:hAnsi="Times"/>
           <w:color w:val="000000" w:themeColor="text1"/>
         </w:rPr>
-        <w:t>os.</w:t>
+        <w:t>os?</w:t>
       </w:r>
     </w:p>
     <w:p>
@@ -3220,23 +3312,7 @@
           <w:rFonts w:ascii="Times" w:eastAsia="SimSun" w:hAnsi="Times"/>
           <w:color w:val="000000" w:themeColor="text1"/>
         </w:rPr>
-        <w:t xml:space="preserve">, problemas cardiorrespiratórias, particularmente evidente e conhecido por todos nos </w:t>
-      </w:r>
-      <w:proofErr w:type="spellStart"/>
-      <w:r>
-        <w:rPr>
-          <w:rFonts w:ascii="Times" w:eastAsia="SimSun" w:hAnsi="Times"/>
-          <w:color w:val="000000" w:themeColor="text1"/>
-        </w:rPr>
-        <w:t>pugs</w:t>
-      </w:r>
-      <w:proofErr w:type="spellEnd"/>
-      <w:r>
-        <w:rPr>
-          <w:rFonts w:ascii="Times" w:eastAsia="SimSun" w:hAnsi="Times"/>
-          <w:color w:val="000000" w:themeColor="text1"/>
-        </w:rPr>
-        <w:t xml:space="preserve"> cuja respiração é barulhenta e arranhada e que não podem consumir comida a não ser que </w:t>
+        <w:t xml:space="preserve">, problemas cardiorrespiratórias, particularmente evidente e conhecido por todos nos pugs cuja respiração é barulhenta e arranhada e que não podem consumir comida a não ser que </w:t>
       </w:r>
       <w:r>
         <w:rPr>
@@ -3266,13 +3342,15 @@
         </w:rPr>
         <w:t xml:space="preserve"> de se engasgarem ou asfixiarem, encefalias, entre muitas outras.</w:t>
       </w:r>
-      <w:r>
-        <w:rPr>
-          <w:rFonts w:ascii="Times" w:eastAsia="SimSun" w:hAnsi="Times"/>
-          <w:color w:val="000000" w:themeColor="text1"/>
-        </w:rPr>
-        <w:t xml:space="preserve"> </w:t>
-      </w:r>
+    </w:p>
+    <w:p>
+      <w:pPr>
+        <w:pStyle w:val="CorpoTexto"/>
+        <w:rPr>
+          <w:rFonts w:ascii="Times" w:eastAsia="SimSun" w:hAnsi="Times"/>
+          <w:color w:val="000000" w:themeColor="text1"/>
+        </w:rPr>
+      </w:pPr>
       <w:r>
         <w:rPr>
           <w:rFonts w:ascii="Times" w:eastAsia="SimSun" w:hAnsi="Times"/>
@@ -3285,7 +3363,21 @@
           <w:rFonts w:ascii="Times" w:eastAsia="SimSun" w:hAnsi="Times"/>
           <w:color w:val="000000" w:themeColor="text1"/>
         </w:rPr>
-        <w:t xml:space="preserve"> do ser humano de controlar o processo de reprodução afeta todos os cães e gatos do mundo, já não se trata só de uma minora. Se por um lado os rafeiros sofrem de preconceito, os cães de raça levam vidas dificultadas</w:t>
+        <w:t xml:space="preserve"> do ser humano de controlar o processo de reprodução afeta todos os cães e gatos do mundo, já não se trata só de uma minor</w:t>
+      </w:r>
+      <w:r>
+        <w:rPr>
+          <w:rFonts w:ascii="Times" w:eastAsia="SimSun" w:hAnsi="Times"/>
+          <w:color w:val="000000" w:themeColor="text1"/>
+        </w:rPr>
+        <w:t>i</w:t>
+      </w:r>
+      <w:r>
+        <w:rPr>
+          <w:rFonts w:ascii="Times" w:eastAsia="SimSun" w:hAnsi="Times"/>
+          <w:color w:val="000000" w:themeColor="text1"/>
+        </w:rPr>
+        <w:t>a. Se por um lado os rafeiros sofrem de preconceito, os cães de raça levam vidas dificultadas</w:t>
       </w:r>
       <w:r>
         <w:rPr>
@@ -3306,7 +3398,35 @@
           <w:rFonts w:ascii="Times" w:eastAsia="SimSun" w:hAnsi="Times"/>
           <w:color w:val="000000" w:themeColor="text1"/>
         </w:rPr>
-        <w:t>s donos de ter um animal bonito e que</w:t>
+        <w:t xml:space="preserve">s donos de ter um animal </w:t>
+      </w:r>
+      <w:r>
+        <w:rPr>
+          <w:rFonts w:ascii="Times" w:eastAsia="SimSun" w:hAnsi="Times"/>
+          <w:color w:val="000000" w:themeColor="text1"/>
+        </w:rPr>
+        <w:t>“</w:t>
+      </w:r>
+      <w:r>
+        <w:rPr>
+          <w:rFonts w:ascii="Times" w:eastAsia="SimSun" w:hAnsi="Times"/>
+          <w:color w:val="000000" w:themeColor="text1"/>
+        </w:rPr>
+        <w:t>bonito</w:t>
+      </w:r>
+      <w:r>
+        <w:rPr>
+          <w:rFonts w:ascii="Times" w:eastAsia="SimSun" w:hAnsi="Times"/>
+          <w:color w:val="000000" w:themeColor="text1"/>
+        </w:rPr>
+        <w:t>”</w:t>
+      </w:r>
+      <w:r>
+        <w:rPr>
+          <w:rFonts w:ascii="Times" w:eastAsia="SimSun" w:hAnsi="Times"/>
+          <w:color w:val="000000" w:themeColor="text1"/>
+        </w:rPr>
+        <w:t xml:space="preserve"> e que</w:t>
       </w:r>
       <w:r>
         <w:rPr>
@@ -3440,7 +3560,21 @@
           <w:rFonts w:ascii="Times" w:eastAsia="SimSun" w:hAnsi="Times"/>
           <w:color w:val="auto"/>
         </w:rPr>
-        <w:t>A compra é muitas vezes impulsiva, pois é em contacto direto com o animal que o indivíduo comum se sente mais fortemente afetado e acaba por tomar uma decisão no momento porque está num estado emocional sensível</w:t>
+        <w:t>A compr</w:t>
+      </w:r>
+      <w:r>
+        <w:rPr>
+          <w:rFonts w:ascii="Times" w:eastAsia="SimSun" w:hAnsi="Times"/>
+          <w:color w:val="auto"/>
+        </w:rPr>
+        <w:t>a é muitas vezes impulsiva, já que</w:t>
+      </w:r>
+      <w:r>
+        <w:rPr>
+          <w:rFonts w:ascii="Times" w:eastAsia="SimSun" w:hAnsi="Times"/>
+          <w:color w:val="auto"/>
+        </w:rPr>
+        <w:t xml:space="preserve"> é em contacto direto com o animal que o indivíduo comum se sente mais fortemente afetado e acaba por tomar uma decisão no momento porque está num estado emocional sensível</w:t>
       </w:r>
       <w:r>
         <w:rPr>
@@ -3552,7 +3686,28 @@
           <w:rFonts w:ascii="Times" w:eastAsia="SimSun" w:hAnsi="Times"/>
           <w:color w:val="auto"/>
         </w:rPr>
-        <w:t xml:space="preserve"> ainda não está difundida o suficiente.</w:t>
+        <w:t xml:space="preserve"> ainda </w:t>
+      </w:r>
+      <w:r>
+        <w:rPr>
+          <w:rFonts w:ascii="Times" w:eastAsia="SimSun" w:hAnsi="Times"/>
+          <w:color w:val="auto"/>
+        </w:rPr>
+        <w:t>não está difund</w:t>
+      </w:r>
+      <w:r>
+        <w:rPr>
+          <w:rFonts w:ascii="Times" w:eastAsia="SimSun" w:hAnsi="Times"/>
+          <w:color w:val="auto"/>
+        </w:rPr>
+        <w:t>ida o suficiente e</w:t>
+      </w:r>
+      <w:r>
+        <w:rPr>
+          <w:rFonts w:ascii="Times" w:eastAsia="SimSun" w:hAnsi="Times"/>
+          <w:color w:val="auto"/>
+        </w:rPr>
+        <w:t xml:space="preserve"> as pessoas não sofrem de perto com esta realidade, pelo que se torna fácil “fechar os olhos”.</w:t>
       </w:r>
     </w:p>
     <w:p>
@@ -3635,11 +3790,12 @@
           <w:rFonts w:ascii="Avenir Book" w:hAnsi="Avenir Book"/>
         </w:rPr>
       </w:pPr>
-      <w:bookmarkStart w:id="7" w:name="_Toc512379750"/>
+      <w:bookmarkStart w:id="7" w:name="_Toc512606094"/>
       <w:r>
         <w:rPr>
           <w:rFonts w:ascii="Avenir Book" w:hAnsi="Avenir Book"/>
         </w:rPr>
+        <w:lastRenderedPageBreak/>
         <w:t>Pertinê</w:t>
       </w:r>
       <w:r>
@@ -3664,7 +3820,6 @@
           <w:rFonts w:ascii="Times" w:eastAsia="SimSun" w:hAnsi="Times"/>
           <w:color w:val="auto"/>
         </w:rPr>
-        <w:lastRenderedPageBreak/>
         <w:t xml:space="preserve">Além do conhecimento teórico obtido através da pesquisa, quisemos perceber se as pessoas reconheciam a necessidade de uma plataforma como a que estávamos a sugerir, que funcionalidades extra adicionar de forma </w:t>
       </w:r>
       <w:r>
@@ -3807,7 +3962,21 @@
           <w:rFonts w:ascii="Times" w:eastAsia="SimSun" w:hAnsi="Times"/>
           <w:color w:val="auto"/>
         </w:rPr>
-        <w:t>, pelo que os questionamos quanto a já ter tido, ter ou querer ter um animal.</w:t>
+        <w:t>, pelo que o questionamo</w:t>
+      </w:r>
+      <w:r>
+        <w:rPr>
+          <w:rFonts w:ascii="Times" w:eastAsia="SimSun" w:hAnsi="Times"/>
+          <w:color w:val="auto"/>
+        </w:rPr>
+        <w:t>s</w:t>
+      </w:r>
+      <w:r>
+        <w:rPr>
+          <w:rFonts w:ascii="Times" w:eastAsia="SimSun" w:hAnsi="Times"/>
+          <w:color w:val="auto"/>
+        </w:rPr>
+        <w:t xml:space="preserve"> quanto a já ter tido, ter ou querer ter um animal.</w:t>
       </w:r>
       <w:r>
         <w:rPr>
@@ -3950,54 +4119,6 @@
           <w:color w:val="auto"/>
         </w:rPr>
         <w:t>Quanto ao indivíduo comum, 97% considerou a plataforma útil e 81% estava confiante de que o objetivo seria alcançado.</w:t>
-      </w:r>
-    </w:p>
-    <w:p>
-      <w:pPr>
-        <w:pStyle w:val="CorpoTexto"/>
-        <w:ind w:left="-142" w:firstLine="850"/>
-        <w:rPr>
-          <w:rFonts w:ascii="Times" w:eastAsia="SimSun" w:hAnsi="Times"/>
-          <w:color w:val="auto"/>
-        </w:rPr>
-      </w:pPr>
-    </w:p>
-    <w:p>
-      <w:pPr>
-        <w:pStyle w:val="CorpoTexto"/>
-        <w:ind w:left="-142" w:firstLine="850"/>
-        <w:rPr>
-          <w:rFonts w:ascii="Times" w:eastAsia="SimSun" w:hAnsi="Times"/>
-          <w:color w:val="auto"/>
-        </w:rPr>
-      </w:pPr>
-      <w:r>
-        <w:rPr>
-          <w:rFonts w:ascii="Times" w:eastAsia="SimSun" w:hAnsi="Times"/>
-          <w:color w:val="auto"/>
-        </w:rPr>
-        <w:t xml:space="preserve">Abordamos também algumas questões relacionadas com a sustentabilidade da plataforma, mas serão abordados no ponto </w:t>
-      </w:r>
-      <w:r>
-        <w:rPr>
-          <w:rFonts w:ascii="Times" w:eastAsia="SimSun" w:hAnsi="Times"/>
-          <w:color w:val="FF0000"/>
-        </w:rPr>
-        <w:t>2.4</w:t>
-      </w:r>
-      <w:r>
-        <w:rPr>
-          <w:rFonts w:ascii="Times" w:eastAsia="SimSun" w:hAnsi="Times"/>
-          <w:color w:val="FF0000"/>
-        </w:rPr>
-        <w:t xml:space="preserve"> </w:t>
-      </w:r>
-      <w:r>
-        <w:rPr>
-          <w:rFonts w:ascii="Times" w:eastAsia="SimSun" w:hAnsi="Times"/>
-          <w:color w:val="FF0000"/>
-        </w:rPr>
-        <w:t>Sustentabilidade.</w:t>
       </w:r>
     </w:p>
     <w:p>
@@ -4011,7 +4132,7 @@
           <w:rFonts w:ascii="Avenir Book" w:hAnsi="Avenir Book"/>
         </w:rPr>
       </w:pPr>
-      <w:bookmarkStart w:id="8" w:name="_Toc512379751"/>
+      <w:bookmarkStart w:id="8" w:name="_Toc512606095"/>
       <w:r>
         <w:rPr>
           <w:rFonts w:ascii="Avenir Book" w:hAnsi="Avenir Book"/>
@@ -4034,80 +4155,71 @@
           <w:rFonts w:ascii="Times" w:eastAsia="SimSun" w:hAnsi="Times"/>
           <w:color w:val="auto"/>
         </w:rPr>
+        <w:t xml:space="preserve">Inicialmente, pretendia-se que a plataforma </w:t>
+      </w:r>
+      <w:r>
+        <w:rPr>
+          <w:rFonts w:ascii="Times" w:eastAsia="SimSun" w:hAnsi="Times"/>
+          <w:color w:val="auto"/>
+        </w:rPr>
+        <w:t>funcionasse como um catálogo</w:t>
+      </w:r>
+      <w:r>
+        <w:rPr>
+          <w:rFonts w:ascii="Times" w:eastAsia="SimSun" w:hAnsi="Times"/>
+          <w:color w:val="auto"/>
+        </w:rPr>
+        <w:t xml:space="preserve"> para que cada canil pudesse</w:t>
+      </w:r>
+      <w:r>
+        <w:rPr>
+          <w:rFonts w:ascii="Times" w:eastAsia="SimSun" w:hAnsi="Times"/>
+          <w:color w:val="auto"/>
+        </w:rPr>
+        <w:t xml:space="preserve"> registar os cães e gatos </w:t>
+      </w:r>
+      <w:r>
+        <w:rPr>
+          <w:rFonts w:ascii="Times" w:eastAsia="SimSun" w:hAnsi="Times"/>
+          <w:color w:val="auto"/>
+        </w:rPr>
+        <w:t xml:space="preserve">que tivesse </w:t>
+      </w:r>
+      <w:r>
+        <w:rPr>
+          <w:rFonts w:ascii="Times" w:eastAsia="SimSun" w:hAnsi="Times"/>
+          <w:color w:val="auto"/>
+        </w:rPr>
+        <w:t>disponíveis para adoção</w:t>
+      </w:r>
+      <w:r>
+        <w:rPr>
+          <w:rFonts w:ascii="Times" w:eastAsia="SimSun" w:hAnsi="Times"/>
+          <w:color w:val="auto"/>
+        </w:rPr>
+        <w:t>, incluindo fotos, ficha clínica, descrição fí</w:t>
+      </w:r>
+      <w:r>
+        <w:rPr>
+          <w:rFonts w:ascii="Times" w:eastAsia="SimSun" w:hAnsi="Times"/>
+          <w:color w:val="auto"/>
+        </w:rPr>
+        <w:t xml:space="preserve">sica do animal, etc, e </w:t>
+      </w:r>
+      <w:r>
+        <w:rPr>
+          <w:rFonts w:ascii="Times" w:eastAsia="SimSun" w:hAnsi="Times"/>
+          <w:color w:val="auto"/>
+        </w:rPr>
+        <w:t xml:space="preserve">para que quem procurasse adotar um animal </w:t>
+      </w:r>
+      <w:r>
+        <w:rPr>
+          <w:rFonts w:ascii="Times" w:eastAsia="SimSun" w:hAnsi="Times"/>
+          <w:color w:val="auto"/>
+        </w:rPr>
         <w:lastRenderedPageBreak/>
-        <w:t xml:space="preserve">Inicialmente, pretendia-se que a plataforma </w:t>
-      </w:r>
-      <w:r>
-        <w:rPr>
-          <w:rFonts w:ascii="Times" w:eastAsia="SimSun" w:hAnsi="Times"/>
-          <w:color w:val="auto"/>
-        </w:rPr>
-        <w:t>funcionasse como um catálogo</w:t>
-      </w:r>
-      <w:r>
-        <w:rPr>
-          <w:rFonts w:ascii="Times" w:eastAsia="SimSun" w:hAnsi="Times"/>
-          <w:color w:val="auto"/>
-        </w:rPr>
-        <w:t xml:space="preserve"> para que cada canil pudesse</w:t>
-      </w:r>
-      <w:r>
-        <w:rPr>
-          <w:rFonts w:ascii="Times" w:eastAsia="SimSun" w:hAnsi="Times"/>
-          <w:color w:val="auto"/>
-        </w:rPr>
-        <w:t xml:space="preserve"> registar os cães e gatos </w:t>
-      </w:r>
-      <w:r>
-        <w:rPr>
-          <w:rFonts w:ascii="Times" w:eastAsia="SimSun" w:hAnsi="Times"/>
-          <w:color w:val="auto"/>
-        </w:rPr>
-        <w:t xml:space="preserve">que tivesse </w:t>
-      </w:r>
-      <w:r>
-        <w:rPr>
-          <w:rFonts w:ascii="Times" w:eastAsia="SimSun" w:hAnsi="Times"/>
-          <w:color w:val="auto"/>
-        </w:rPr>
-        <w:t>disponíveis para adoção</w:t>
-      </w:r>
-      <w:r>
-        <w:rPr>
-          <w:rFonts w:ascii="Times" w:eastAsia="SimSun" w:hAnsi="Times"/>
-          <w:color w:val="auto"/>
-        </w:rPr>
-        <w:t>, incluindo fotos, ficha clínica, descrição fí</w:t>
-      </w:r>
-      <w:r>
-        <w:rPr>
-          <w:rFonts w:ascii="Times" w:eastAsia="SimSun" w:hAnsi="Times"/>
-          <w:color w:val="auto"/>
-        </w:rPr>
-        <w:t xml:space="preserve">sica do animal, </w:t>
-      </w:r>
-      <w:proofErr w:type="spellStart"/>
-      <w:r>
-        <w:rPr>
-          <w:rFonts w:ascii="Times" w:eastAsia="SimSun" w:hAnsi="Times"/>
-          <w:color w:val="auto"/>
-        </w:rPr>
-        <w:t>etc</w:t>
-      </w:r>
-      <w:proofErr w:type="spellEnd"/>
-      <w:r>
-        <w:rPr>
-          <w:rFonts w:ascii="Times" w:eastAsia="SimSun" w:hAnsi="Times"/>
-          <w:color w:val="auto"/>
-        </w:rPr>
-        <w:t xml:space="preserve">, e </w:t>
-      </w:r>
-      <w:r>
-        <w:rPr>
-          <w:rFonts w:ascii="Times" w:eastAsia="SimSun" w:hAnsi="Times"/>
-          <w:color w:val="auto"/>
-        </w:rPr>
-        <w:t>para que quem procurasse adotar um animal pudesse procurar</w:t>
+        <w:t>pudesse procurar</w:t>
       </w:r>
       <w:r>
         <w:rPr>
@@ -4152,7 +4264,35 @@
           <w:rFonts w:ascii="Times" w:eastAsia="SimSun" w:hAnsi="Times"/>
           <w:color w:val="auto"/>
         </w:rPr>
-        <w:t xml:space="preserve">Contudo e de forma a adicionar mais valias à ideia original, pensamos também na adição da zona Artigos e Dicas, Perdidos e Encontrados e do </w:t>
+        <w:t>Contudo e de forma a adicionar mais valias à ideia original, pensamos também na adição da</w:t>
+      </w:r>
+      <w:r>
+        <w:rPr>
+          <w:rFonts w:ascii="Times" w:eastAsia="SimSun" w:hAnsi="Times"/>
+          <w:color w:val="auto"/>
+        </w:rPr>
+        <w:t>s</w:t>
+      </w:r>
+      <w:r>
+        <w:rPr>
+          <w:rFonts w:ascii="Times" w:eastAsia="SimSun" w:hAnsi="Times"/>
+          <w:color w:val="auto"/>
+        </w:rPr>
+        <w:t xml:space="preserve"> zona</w:t>
+      </w:r>
+      <w:r>
+        <w:rPr>
+          <w:rFonts w:ascii="Times" w:eastAsia="SimSun" w:hAnsi="Times"/>
+          <w:color w:val="auto"/>
+        </w:rPr>
+        <w:t>s</w:t>
+      </w:r>
+      <w:r>
+        <w:rPr>
+          <w:rFonts w:ascii="Times" w:eastAsia="SimSun" w:hAnsi="Times"/>
+          <w:color w:val="auto"/>
+        </w:rPr>
+        <w:t xml:space="preserve"> Artigos e Dicas, Perdidos e Encontrados e do </w:t>
       </w:r>
       <w:r>
         <w:rPr>
@@ -4160,18 +4300,8 @@
           <w:i/>
           <w:color w:val="auto"/>
         </w:rPr>
-        <w:t xml:space="preserve">chat </w:t>
-      </w:r>
-      <w:proofErr w:type="spellStart"/>
-      <w:r>
-        <w:rPr>
-          <w:rFonts w:ascii="Times" w:eastAsia="SimSun" w:hAnsi="Times"/>
-          <w:i/>
-          <w:color w:val="auto"/>
-        </w:rPr>
-        <w:t>bot</w:t>
-      </w:r>
-      <w:proofErr w:type="spellEnd"/>
+        <w:t>chat bot</w:t>
+      </w:r>
       <w:r>
         <w:rPr>
           <w:rFonts w:ascii="Times" w:eastAsia="SimSun" w:hAnsi="Times"/>
@@ -4273,87 +4403,105 @@
           <w:rFonts w:ascii="Times" w:hAnsi="Times"/>
           <w:i/>
         </w:rPr>
-        <w:t xml:space="preserve">chat </w:t>
-      </w:r>
-      <w:proofErr w:type="spellStart"/>
+        <w:t>chat bot</w:t>
+      </w:r>
+      <w:r>
+        <w:rPr>
+          <w:rFonts w:ascii="Times" w:hAnsi="Times"/>
+        </w:rPr>
+        <w:t xml:space="preserve"> é uma</w:t>
+      </w:r>
+      <w:r>
+        <w:rPr>
+          <w:rFonts w:ascii="Times" w:hAnsi="Times"/>
+        </w:rPr>
+        <w:t xml:space="preserve"> interface </w:t>
+      </w:r>
+      <w:r>
+        <w:rPr>
+          <w:rFonts w:ascii="Times" w:hAnsi="Times"/>
+        </w:rPr>
+        <w:t>com a aparência de</w:t>
+      </w:r>
+      <w:r>
+        <w:rPr>
+          <w:rFonts w:ascii="Times" w:hAnsi="Times"/>
+        </w:rPr>
+        <w:t xml:space="preserve"> uma janela de conversação entre 2 pessoas, mas, na verdade, o utilizador está a comunicar com uma base de dados</w:t>
+      </w:r>
+      <w:r>
+        <w:rPr>
+          <w:rFonts w:ascii="Times" w:hAnsi="Times"/>
+        </w:rPr>
+        <w:t xml:space="preserve"> com toda a informação presente</w:t>
+      </w:r>
+      <w:r>
+        <w:rPr>
+          <w:rFonts w:ascii="Times" w:hAnsi="Times"/>
+        </w:rPr>
+        <w:t xml:space="preserve"> na secção</w:t>
+      </w:r>
+      <w:r>
+        <w:rPr>
+          <w:rFonts w:ascii="Times" w:hAnsi="Times"/>
+        </w:rPr>
+        <w:t xml:space="preserve"> Artigos e Dicas. Esta ferramenta revela-se útil porque o utilizador pode ter perguntas específicas e não querer ter de ler vários artigos até encontrar especificamente aquilo que procura.</w:t>
+      </w:r>
+    </w:p>
+    <w:p>
+      <w:pPr>
+        <w:pStyle w:val="CorpoTexto"/>
+        <w:ind w:left="-142" w:firstLine="850"/>
+        <w:rPr>
+          <w:rFonts w:ascii="Times" w:hAnsi="Times"/>
+        </w:rPr>
+      </w:pPr>
+    </w:p>
+    <w:p>
+      <w:pPr>
+        <w:pStyle w:val="CorpoTexto"/>
+        <w:ind w:left="-142" w:firstLine="850"/>
+        <w:rPr>
+          <w:rFonts w:ascii="Times" w:hAnsi="Times"/>
+        </w:rPr>
+      </w:pPr>
+      <w:r>
+        <w:rPr>
+          <w:rFonts w:ascii="Times" w:hAnsi="Times"/>
+        </w:rPr>
+        <w:t>Questionamos o indivíduo comum para perceber se estas funcionalidades eram algo em que estariam interessados</w:t>
+      </w:r>
+      <w:r>
+        <w:rPr>
+          <w:rFonts w:ascii="Times" w:hAnsi="Times"/>
+        </w:rPr>
+        <w:t xml:space="preserve">. 83% </w:t>
+      </w:r>
+      <w:r>
+        <w:rPr>
+          <w:rFonts w:ascii="Times" w:hAnsi="Times"/>
+        </w:rPr>
+        <w:t>queria uma secção de Perdidos e Encontrados, 69%</w:t>
+      </w:r>
+      <w:r>
+        <w:rPr>
+          <w:rFonts w:ascii="Times" w:hAnsi="Times"/>
+        </w:rPr>
+        <w:t xml:space="preserve"> </w:t>
+      </w:r>
+      <w:r>
+        <w:rPr>
+          <w:rFonts w:ascii="Times" w:hAnsi="Times"/>
+        </w:rPr>
+        <w:t xml:space="preserve">os Artigos e Dicas e 51% o </w:t>
+      </w:r>
       <w:r>
         <w:rPr>
           <w:rFonts w:ascii="Times" w:hAnsi="Times"/>
           <w:i/>
         </w:rPr>
-        <w:t>bot</w:t>
-      </w:r>
-      <w:proofErr w:type="spellEnd"/>
-      <w:r>
-        <w:rPr>
-          <w:rFonts w:ascii="Times" w:hAnsi="Times"/>
-        </w:rPr>
-        <w:t xml:space="preserve"> é uma interface que aparenta ser como uma janela de conversação entre 2 pessoas, mas, na verdade, o utilizador está a comunicar com uma base de dados com toda a informação presentes na secção dos Artigos e Dicas. Esta ferramenta revela-se útil porque o utilizador pode ter perguntas específicas e não querer ter de ler vários artigos até encontrar especificamente aquilo que procura.</w:t>
-      </w:r>
-    </w:p>
-    <w:p>
-      <w:pPr>
-        <w:pStyle w:val="CorpoTexto"/>
-        <w:ind w:left="-142" w:firstLine="850"/>
-        <w:rPr>
-          <w:rFonts w:ascii="Times" w:hAnsi="Times"/>
-        </w:rPr>
-      </w:pPr>
-    </w:p>
-    <w:p>
-      <w:pPr>
-        <w:pStyle w:val="CorpoTexto"/>
-        <w:ind w:left="-142" w:firstLine="850"/>
-        <w:rPr>
-          <w:rFonts w:ascii="Times" w:hAnsi="Times"/>
-        </w:rPr>
-      </w:pPr>
-      <w:r>
-        <w:rPr>
-          <w:rFonts w:ascii="Times" w:hAnsi="Times"/>
-        </w:rPr>
-        <w:t>Questionamos o indivíduo comum para perceber se estas funcionalidades eram algo em que estariam interessados</w:t>
-      </w:r>
-      <w:r>
-        <w:rPr>
-          <w:rFonts w:ascii="Times" w:hAnsi="Times"/>
-        </w:rPr>
-        <w:t xml:space="preserve">. 83% </w:t>
-      </w:r>
-      <w:r>
-        <w:rPr>
-          <w:rFonts w:ascii="Times" w:hAnsi="Times"/>
-        </w:rPr>
-        <w:t>queria uma secção de Perdidos e Encontrados, 69%</w:t>
-      </w:r>
-      <w:r>
-        <w:rPr>
-          <w:rFonts w:ascii="Times" w:hAnsi="Times"/>
-        </w:rPr>
-        <w:t xml:space="preserve"> </w:t>
-      </w:r>
-      <w:r>
-        <w:rPr>
-          <w:rFonts w:ascii="Times" w:hAnsi="Times"/>
-        </w:rPr>
-        <w:t xml:space="preserve">os Artigos e Dicas e 51% o </w:t>
-      </w:r>
-      <w:r>
-        <w:rPr>
-          <w:rFonts w:ascii="Times" w:hAnsi="Times"/>
-          <w:i/>
-        </w:rPr>
-        <w:t xml:space="preserve">chat </w:t>
-      </w:r>
-      <w:proofErr w:type="spellStart"/>
-      <w:r>
-        <w:rPr>
-          <w:rFonts w:ascii="Times" w:hAnsi="Times"/>
-          <w:i/>
-        </w:rPr>
-        <w:t>bot</w:t>
-      </w:r>
-      <w:proofErr w:type="spellEnd"/>
+        <w:t>chat bot</w:t>
+      </w:r>
       <w:r>
         <w:rPr>
           <w:rFonts w:ascii="Times" w:hAnsi="Times"/>
@@ -4372,12 +4520,14 @@
           <w:rFonts w:ascii="Avenir Book" w:hAnsi="Avenir Book"/>
         </w:rPr>
       </w:pPr>
+      <w:bookmarkStart w:id="9" w:name="_Toc512606096"/>
       <w:r>
         <w:rPr>
           <w:rFonts w:ascii="Avenir Book" w:hAnsi="Avenir Book"/>
         </w:rPr>
         <w:t>Sustentabilidade</w:t>
       </w:r>
+      <w:bookmarkEnd w:id="9"/>
     </w:p>
     <w:p>
       <w:pPr>
@@ -4407,15 +4557,7 @@
           <w:rFonts w:ascii="Times" w:eastAsia="SimSun" w:hAnsi="Times"/>
           <w:color w:val="auto"/>
         </w:rPr>
-        <w:t xml:space="preserve">, visto que surge unicamente da preocupação genuína com o bem-estar animal </w:t>
-      </w:r>
-      <w:r>
-        <w:rPr>
-          <w:rFonts w:ascii="Times" w:eastAsia="SimSun" w:hAnsi="Times"/>
-          <w:color w:val="auto"/>
-        </w:rPr>
-        <w:lastRenderedPageBreak/>
-        <w:t>e a vontade de poder contribuir para o mesmo.</w:t>
+        <w:t>, visto que surge unicamente da preocupação genuína com o bem-estar animal e a vontade de poder contribuir para o mesmo.</w:t>
       </w:r>
       <w:r>
         <w:rPr>
@@ -4439,7 +4581,15 @@
           <w:rFonts w:ascii="Times" w:eastAsia="SimSun" w:hAnsi="Times"/>
           <w:color w:val="auto"/>
         </w:rPr>
-        <w:t xml:space="preserve">A sustentabilidade da mesma passa por vários pontos: pagamento para implementação e manutenção da plataforma, disponibilidade por parte de especialistas para elaborar os Artigos e Dicas, </w:t>
+        <w:t xml:space="preserve">A sustentabilidade da mesma passa por vários pontos: pagamento para implementação e manutenção da plataforma, disponibilidade por parte de especialistas para elaborar os Artigos </w:t>
+      </w:r>
+      <w:r>
+        <w:rPr>
+          <w:rFonts w:ascii="Times" w:eastAsia="SimSun" w:hAnsi="Times"/>
+          <w:color w:val="auto"/>
+        </w:rPr>
+        <w:lastRenderedPageBreak/>
+        <w:t xml:space="preserve">e Dicas, </w:t>
       </w:r>
       <w:r>
         <w:rPr>
@@ -4556,14 +4706,42 @@
           <w:rFonts w:ascii="Times" w:eastAsia="SimSun" w:hAnsi="Times"/>
           <w:color w:val="auto"/>
         </w:rPr>
-        <w:t>50% dos veterinários disponibilizou os seus serviços de forma gratuita para podermos dar a todos os animais a possibilidade de ter uma ficha clínica completa (por ex</w:t>
-      </w:r>
-      <w:r>
-        <w:rPr>
-          <w:rFonts w:ascii="Times" w:eastAsia="SimSun" w:hAnsi="Times"/>
-          <w:color w:val="auto"/>
-        </w:rPr>
-        <w:t>emplo, testes a certas doenças) e os restantes 50% apenas se negaram por falta de tempo, mas, caso houvesse disponibilidade, mediante contacto, teriam todo o gosto em ajudar também.</w:t>
+        <w:t>50% dos veterinários disponibilizou</w:t>
+      </w:r>
+      <w:r>
+        <w:rPr>
+          <w:rFonts w:ascii="Times" w:eastAsia="SimSun" w:hAnsi="Times"/>
+          <w:color w:val="auto"/>
+        </w:rPr>
+        <w:t xml:space="preserve"> também</w:t>
+      </w:r>
+      <w:r>
+        <w:rPr>
+          <w:rFonts w:ascii="Times" w:eastAsia="SimSun" w:hAnsi="Times"/>
+          <w:color w:val="auto"/>
+        </w:rPr>
+        <w:t xml:space="preserve"> os seus serviços de forma gratuita para podermos dar a todos os animais a possibilidade de ter uma ficha clínica completa (por ex</w:t>
+      </w:r>
+      <w:r>
+        <w:rPr>
+          <w:rFonts w:ascii="Times" w:eastAsia="SimSun" w:hAnsi="Times"/>
+          <w:color w:val="auto"/>
+        </w:rPr>
+        <w:t>emplo, testes a certas doenças) e os restantes 50% apenas se negaram por falta de tempo, mas, caso houvesse disponibilidade, mediante contacto, teri</w:t>
+      </w:r>
+      <w:r>
+        <w:rPr>
+          <w:rFonts w:ascii="Times" w:eastAsia="SimSun" w:hAnsi="Times"/>
+          <w:color w:val="auto"/>
+        </w:rPr>
+        <w:t>am todo o gosto em ajudar</w:t>
+      </w:r>
+      <w:r>
+        <w:rPr>
+          <w:rFonts w:ascii="Times" w:eastAsia="SimSun" w:hAnsi="Times"/>
+          <w:color w:val="auto"/>
+        </w:rPr>
+        <w:t>.</w:t>
       </w:r>
     </w:p>
     <w:p>
@@ -4580,23 +4758,21 @@
           <w:rFonts w:ascii="Times" w:eastAsia="SimSun" w:hAnsi="Times"/>
           <w:color w:val="auto"/>
         </w:rPr>
-        <w:t xml:space="preserve">95% dos voluntários concordou em adicionar às suas funções diárias no canil tratar da atualização dos registos dos animais, tanto adicionar os </w:t>
-      </w:r>
-      <w:proofErr w:type="gramStart"/>
-      <w:r>
-        <w:rPr>
-          <w:rFonts w:ascii="Times" w:eastAsia="SimSun" w:hAnsi="Times"/>
-          <w:color w:val="auto"/>
-        </w:rPr>
-        <w:t>recém chegados</w:t>
-      </w:r>
-      <w:proofErr w:type="gramEnd"/>
-      <w:r>
-        <w:rPr>
-          <w:rFonts w:ascii="Times" w:eastAsia="SimSun" w:hAnsi="Times"/>
-          <w:color w:val="auto"/>
-        </w:rPr>
-        <w:t xml:space="preserve"> como eliminar os que já não se encontram para adoção.</w:t>
+        <w:t>95% dos voluntários concordou em adicionar às suas funções diárias no canil tratar da atualização dos registos dos animais, tanto adicio</w:t>
+      </w:r>
+      <w:r>
+        <w:rPr>
+          <w:rFonts w:ascii="Times" w:eastAsia="SimSun" w:hAnsi="Times"/>
+          <w:color w:val="auto"/>
+        </w:rPr>
+        <w:t>nar os recém-</w:t>
+      </w:r>
+      <w:r>
+        <w:rPr>
+          <w:rFonts w:ascii="Times" w:eastAsia="SimSun" w:hAnsi="Times"/>
+          <w:color w:val="auto"/>
+        </w:rPr>
+        <w:t>chegados como eliminar os que já não se encontram para adoção.</w:t>
       </w:r>
     </w:p>
     <w:p>
@@ -4610,12 +4786,14 @@
           <w:rFonts w:ascii="Avenir Book" w:hAnsi="Avenir Book"/>
         </w:rPr>
       </w:pPr>
+      <w:bookmarkStart w:id="10" w:name="_Toc512606097"/>
       <w:r>
         <w:rPr>
           <w:rFonts w:ascii="Avenir Book" w:hAnsi="Avenir Book"/>
         </w:rPr>
         <w:t>Objetivos</w:t>
       </w:r>
+      <w:bookmarkEnd w:id="10"/>
     </w:p>
     <w:p>
       <w:pPr>
@@ -4626,7 +4804,6 @@
           <w:color w:val="auto"/>
         </w:rPr>
       </w:pPr>
-      <w:proofErr w:type="spellStart"/>
       <w:r>
         <w:rPr>
           <w:rFonts w:ascii="Times" w:eastAsia="SimSun" w:hAnsi="Times"/>
@@ -4634,7 +4811,6 @@
         </w:rPr>
         <w:t>Inicialm</w:t>
       </w:r>
-      <w:proofErr w:type="spellEnd"/>
     </w:p>
     <w:p>
       <w:pPr>
@@ -4647,12 +4823,14 @@
           <w:rFonts w:ascii="Avenir Book" w:hAnsi="Avenir Book"/>
         </w:rPr>
       </w:pPr>
+      <w:bookmarkStart w:id="11" w:name="_Toc512606098"/>
       <w:r>
         <w:rPr>
           <w:rFonts w:ascii="Avenir Book" w:hAnsi="Avenir Book"/>
         </w:rPr>
         <w:t>SWOT</w:t>
       </w:r>
+      <w:bookmarkEnd w:id="11"/>
     </w:p>
     <w:p>
       <w:pPr>
@@ -4663,7 +4841,6 @@
           <w:color w:val="auto"/>
         </w:rPr>
       </w:pPr>
-      <w:proofErr w:type="spellStart"/>
       <w:r>
         <w:rPr>
           <w:rFonts w:ascii="Times" w:eastAsia="SimSun" w:hAnsi="Times"/>
@@ -4671,7 +4848,6 @@
         </w:rPr>
         <w:t>Inicialm</w:t>
       </w:r>
-      <w:proofErr w:type="spellEnd"/>
     </w:p>
     <w:p>
       <w:pPr>
@@ -4684,12 +4860,14 @@
           <w:rFonts w:ascii="Avenir Book" w:hAnsi="Avenir Book"/>
         </w:rPr>
       </w:pPr>
+      <w:bookmarkStart w:id="12" w:name="_Toc512606099"/>
       <w:r>
         <w:rPr>
           <w:rFonts w:ascii="Avenir Book" w:hAnsi="Avenir Book"/>
         </w:rPr>
         <w:t>Implementação</w:t>
       </w:r>
+      <w:bookmarkEnd w:id="12"/>
     </w:p>
     <w:p>
       <w:pPr>
@@ -4699,7 +4877,6 @@
           <w:rFonts w:ascii="Times" w:hAnsi="Times"/>
         </w:rPr>
       </w:pPr>
-      <w:proofErr w:type="spellStart"/>
       <w:r>
         <w:rPr>
           <w:rFonts w:ascii="Times" w:eastAsia="SimSun" w:hAnsi="Times"/>
@@ -4707,7 +4884,6 @@
         </w:rPr>
         <w:t>Inicialm</w:t>
       </w:r>
-      <w:proofErr w:type="spellEnd"/>
     </w:p>
     <w:p>
       <w:pPr>
@@ -4780,6 +4956,7 @@
           <w:rFonts w:ascii="Times" w:eastAsia="SimSun" w:hAnsi="Times"/>
           <w:color w:val="auto"/>
         </w:rPr>
+        <w:lastRenderedPageBreak/>
         <w:t>Quais os processos, métodos e instrumentos utilizados (porquê e para quê), aplicação prática, recolha de dados, apresentação dos resultados e sua análise.</w:t>
       </w:r>
     </w:p>
@@ -4819,11 +4996,11 @@
         </w:numPr>
         <w:ind w:left="215" w:hanging="357"/>
       </w:pPr>
-      <w:bookmarkStart w:id="9" w:name="_Toc512379756"/>
+      <w:bookmarkStart w:id="13" w:name="_Toc512606100"/>
       <w:r>
         <w:t>Conclusões</w:t>
       </w:r>
-      <w:bookmarkEnd w:id="9"/>
+      <w:bookmarkEnd w:id="13"/>
     </w:p>
     <w:p>
       <w:pPr>
@@ -4846,13 +5023,13 @@
         <w:pStyle w:val="CorpoTexto"/>
         <w:rPr>
           <w:rFonts w:ascii="Times" w:hAnsi="Times"/>
-          <w:color w:val="auto"/>
+          <w:color w:val="FF0000"/>
         </w:rPr>
       </w:pPr>
       <w:r>
         <w:rPr>
           <w:rFonts w:ascii="Times" w:hAnsi="Times"/>
-          <w:color w:val="auto"/>
+          <w:color w:val="FF0000"/>
         </w:rPr>
         <w:t>Quanto a compra impulsiva não podemos fazer nada.</w:t>
       </w:r>
@@ -4866,11 +5043,11 @@
         </w:numPr>
         <w:ind w:left="215" w:hanging="357"/>
       </w:pPr>
-      <w:bookmarkStart w:id="10" w:name="_Toc512379757"/>
+      <w:bookmarkStart w:id="14" w:name="_Toc512606101"/>
       <w:r>
         <w:t>Anexos</w:t>
       </w:r>
-      <w:bookmarkEnd w:id="10"/>
+      <w:bookmarkEnd w:id="14"/>
     </w:p>
     <w:p>
       <w:pPr>
@@ -4897,11 +5074,11 @@
         </w:numPr>
         <w:ind w:left="215" w:hanging="357"/>
       </w:pPr>
-      <w:bookmarkStart w:id="11" w:name="_Toc512379758"/>
+      <w:bookmarkStart w:id="15" w:name="_Toc512606102"/>
       <w:r>
         <w:t>Bibliografia</w:t>
       </w:r>
-      <w:bookmarkEnd w:id="11"/>
+      <w:bookmarkEnd w:id="15"/>
     </w:p>
     <w:p>
       <w:pPr>
@@ -5053,7 +5230,7 @@
           <w:color w:val="auto"/>
         </w:rPr>
       </w:pPr>
-      <w:hyperlink r:id="rId16" w:history="1">
+      <w:hyperlink r:id="rId16" w:anchor="Deveres%20do%20dono" w:history="1">
         <w:r>
           <w:rPr>
             <w:rStyle w:val="Hyperlink"/>
@@ -5071,16 +5248,35 @@
           <w:color w:val="auto"/>
         </w:rPr>
       </w:pPr>
-    </w:p>
-    <w:p>
-      <w:pPr>
-        <w:pStyle w:val="CorpoTexto"/>
-        <w:ind w:firstLine="0"/>
+      <w:hyperlink r:id="rId17" w:history="1">
+        <w:r>
+          <w:rPr>
+            <w:rStyle w:val="Hyperlink"/>
+            <w:rFonts w:ascii="Times" w:hAnsi="Times"/>
+          </w:rPr>
+          <w:t>http://www.marktest.com/wap/a/grp/p~16.aspx</w:t>
+        </w:r>
+      </w:hyperlink>
+    </w:p>
+    <w:p>
+      <w:pPr>
+        <w:spacing w:before="0" w:line="240" w:lineRule="auto"/>
+        <w:jc w:val="left"/>
+        <w:rPr>
+          <w:rFonts w:ascii="Times" w:eastAsia="Times New Roman" w:hAnsi="Times" w:cs="Times New Roman"/>
+          <w:color w:val="auto"/>
+          <w:szCs w:val="24"/>
+        </w:rPr>
+      </w:pPr>
+      <w:r>
         <w:rPr>
           <w:rFonts w:ascii="Times" w:hAnsi="Times"/>
           <w:color w:val="auto"/>
         </w:rPr>
-      </w:pPr>
+        <w:br w:type="page"/>
+      </w:r>
+      <w:bookmarkStart w:id="16" w:name="_GoBack"/>
+      <w:bookmarkEnd w:id="16"/>
     </w:p>
     <w:p>
       <w:pPr>
@@ -5091,11 +5287,12 @@
         </w:numPr>
         <w:ind w:left="215" w:hanging="357"/>
       </w:pPr>
-      <w:bookmarkStart w:id="12" w:name="_Toc512379759"/>
-      <w:r>
+      <w:bookmarkStart w:id="17" w:name="_Toc512606103"/>
+      <w:r>
+        <w:lastRenderedPageBreak/>
         <w:t>Ficha Técnica</w:t>
       </w:r>
-      <w:bookmarkEnd w:id="12"/>
+      <w:bookmarkEnd w:id="17"/>
     </w:p>
     <w:p>
       <w:pPr>
@@ -5741,8 +5938,8 @@
       </w:pPr>
     </w:p>
     <w:sectPr>
-      <w:headerReference w:type="default" r:id="rId17"/>
-      <w:footerReference w:type="default" r:id="rId18"/>
+      <w:headerReference w:type="default" r:id="rId18"/>
+      <w:footerReference w:type="default" r:id="rId19"/>
       <w:pgSz w:w="11906" w:h="16838"/>
       <w:pgMar w:top="777" w:right="1134" w:bottom="1129" w:left="1701" w:header="720" w:footer="567" w:gutter="0"/>
       <w:cols w:space="720"/>
@@ -5846,7 +6043,7 @@
                             <w:rPr>
                               <w:noProof/>
                             </w:rPr>
-                            <w:t>10</w:t>
+                            <w:t>13</w:t>
                           </w:r>
                           <w:r>
                             <w:fldChar w:fldCharType="end"/>
@@ -5893,7 +6090,7 @@
                       <w:rPr>
                         <w:noProof/>
                       </w:rPr>
-                      <w:t>10</w:t>
+                      <w:t>12</w:t>
                     </w:r>
                     <w:r>
                       <w:fldChar w:fldCharType="end"/>
@@ -9258,7 +9455,7 @@
 </file>
 
 <file path=customXml/itemProps1.xml><?xml version="1.0" encoding="utf-8"?>
-<ds:datastoreItem xmlns:ds="http://schemas.openxmlformats.org/officeDocument/2006/customXml" ds:itemID="{A3930816-49A9-7A4B-8D18-677C3AAF05CD}">
+<ds:datastoreItem xmlns:ds="http://schemas.openxmlformats.org/officeDocument/2006/customXml" ds:itemID="{81BDAB2C-E710-194B-94C0-F063D0D495C5}">
   <ds:schemaRefs>
     <ds:schemaRef ds:uri="http://schemas.openxmlformats.org/officeDocument/2006/bibliography"/>
   </ds:schemaRefs>

</xml_diff>

<commit_message>
condições nos canis relatório
</commit_message>
<xml_diff>
--- a/relatorio.docx
+++ b/relatorio.docx
@@ -439,10 +439,10 @@
         </w:sectPr>
       </w:pPr>
     </w:p>
-    <w:bookmarkStart w:id="0" w:name="_Toc512379746" w:displacedByCustomXml="next"/>
-    <w:bookmarkStart w:id="1" w:name="_Toc510979559" w:displacedByCustomXml="next"/>
-    <w:bookmarkStart w:id="2" w:name="_Toc512201810" w:displacedByCustomXml="next"/>
-    <w:bookmarkStart w:id="3" w:name="_Toc512606090" w:displacedByCustomXml="next"/>
+    <w:bookmarkStart w:id="0" w:name="_Toc512606090" w:displacedByCustomXml="next"/>
+    <w:bookmarkStart w:id="1" w:name="_Toc512201810" w:displacedByCustomXml="next"/>
+    <w:bookmarkStart w:id="2" w:name="_Toc510979559" w:displacedByCustomXml="next"/>
+    <w:bookmarkStart w:id="3" w:name="_Toc512379746" w:displacedByCustomXml="next"/>
     <w:sdt>
       <w:sdtPr>
         <w:rPr>
@@ -1845,7 +1845,25 @@
           <w:color w:val="000000"/>
           <w:szCs w:val="24"/>
         </w:rPr>
-        <w:t>, sendo que a principal e a grande percursora desta ideia é o serviço de consulta de todos os cães e gatos disponíveis para adoção nos canis a nível nacional</w:t>
+        <w:t xml:space="preserve">, sendo que a principal e a grande percursora desta ideia </w:t>
+      </w:r>
+      <w:proofErr w:type="gramStart"/>
+      <w:r>
+        <w:rPr>
+          <w:rFonts w:ascii="Times" w:hAnsi="Times"/>
+          <w:color w:val="000000"/>
+          <w:szCs w:val="24"/>
+        </w:rPr>
+        <w:t>é</w:t>
+      </w:r>
+      <w:proofErr w:type="gramEnd"/>
+      <w:r>
+        <w:rPr>
+          <w:rFonts w:ascii="Times" w:hAnsi="Times"/>
+          <w:color w:val="000000"/>
+          <w:szCs w:val="24"/>
+        </w:rPr>
+        <w:t xml:space="preserve"> o serviço de consulta de todos os cães e gatos disponíveis para adoção nos canis a nível nacional</w:t>
       </w:r>
       <w:r>
         <w:rPr>
@@ -1937,8 +1955,19 @@
           <w:color w:val="000000"/>
           <w:szCs w:val="24"/>
         </w:rPr>
-        <w:t>chat bot</w:t>
-      </w:r>
+        <w:t xml:space="preserve">chat </w:t>
+      </w:r>
+      <w:proofErr w:type="spellStart"/>
+      <w:r>
+        <w:rPr>
+          <w:rFonts w:ascii="Times" w:hAnsi="Times"/>
+          <w:i/>
+          <w:color w:val="000000"/>
+          <w:szCs w:val="24"/>
+        </w:rPr>
+        <w:t>bot</w:t>
+      </w:r>
+      <w:proofErr w:type="spellEnd"/>
       <w:r>
         <w:rPr>
           <w:rFonts w:ascii="Times" w:hAnsi="Times"/>
@@ -2223,7 +2252,23 @@
           <w:rFonts w:ascii="Times" w:eastAsia="SimSun" w:hAnsi="Times"/>
           <w:color w:val="auto"/>
         </w:rPr>
-        <w:t xml:space="preserve"> da Marktest, em 2016, </w:t>
+        <w:t xml:space="preserve"> da </w:t>
+      </w:r>
+      <w:proofErr w:type="spellStart"/>
+      <w:r>
+        <w:rPr>
+          <w:rFonts w:ascii="Times" w:eastAsia="SimSun" w:hAnsi="Times"/>
+          <w:color w:val="auto"/>
+        </w:rPr>
+        <w:t>Marktest</w:t>
+      </w:r>
+      <w:proofErr w:type="spellEnd"/>
+      <w:r>
+        <w:rPr>
+          <w:rFonts w:ascii="Times" w:eastAsia="SimSun" w:hAnsi="Times"/>
+          <w:color w:val="auto"/>
+        </w:rPr>
+        <w:t xml:space="preserve">, em 2016, </w:t>
       </w:r>
       <w:r>
         <w:rPr>
@@ -2663,14 +2708,34 @@
         </w:rPr>
         <w:t xml:space="preserve">Por exemplo, Portugal ocupa numa lista a nível mundial que classifica os países quanto a serem </w:t>
       </w:r>
+      <w:proofErr w:type="spellStart"/>
       <w:r>
         <w:rPr>
           <w:rFonts w:ascii="Times" w:eastAsia="SimSun" w:hAnsi="Times"/>
           <w:i/>
           <w:color w:val="auto"/>
         </w:rPr>
-        <w:t>pet friendly</w:t>
-      </w:r>
+        <w:t>pet</w:t>
+      </w:r>
+      <w:proofErr w:type="spellEnd"/>
+      <w:r>
+        <w:rPr>
+          <w:rFonts w:ascii="Times" w:eastAsia="SimSun" w:hAnsi="Times"/>
+          <w:i/>
+          <w:color w:val="auto"/>
+        </w:rPr>
+        <w:t xml:space="preserve"> </w:t>
+      </w:r>
+      <w:proofErr w:type="spellStart"/>
+      <w:r>
+        <w:rPr>
+          <w:rFonts w:ascii="Times" w:eastAsia="SimSun" w:hAnsi="Times"/>
+          <w:i/>
+          <w:color w:val="auto"/>
+        </w:rPr>
+        <w:t>friendly</w:t>
+      </w:r>
+      <w:proofErr w:type="spellEnd"/>
       <w:r>
         <w:rPr>
           <w:rFonts w:ascii="Times" w:eastAsia="SimSun" w:hAnsi="Times"/>
@@ -3312,7 +3377,23 @@
           <w:rFonts w:ascii="Times" w:eastAsia="SimSun" w:hAnsi="Times"/>
           <w:color w:val="000000" w:themeColor="text1"/>
         </w:rPr>
-        <w:t xml:space="preserve">, problemas cardiorrespiratórias, particularmente evidente e conhecido por todos nos pugs cuja respiração é barulhenta e arranhada e que não podem consumir comida a não ser que </w:t>
+        <w:t xml:space="preserve">, problemas cardiorrespiratórias, particularmente evidente e conhecido por todos nos </w:t>
+      </w:r>
+      <w:proofErr w:type="spellStart"/>
+      <w:r>
+        <w:rPr>
+          <w:rFonts w:ascii="Times" w:eastAsia="SimSun" w:hAnsi="Times"/>
+          <w:color w:val="000000" w:themeColor="text1"/>
+        </w:rPr>
+        <w:t>pugs</w:t>
+      </w:r>
+      <w:proofErr w:type="spellEnd"/>
+      <w:r>
+        <w:rPr>
+          <w:rFonts w:ascii="Times" w:eastAsia="SimSun" w:hAnsi="Times"/>
+          <w:color w:val="000000" w:themeColor="text1"/>
+        </w:rPr>
+        <w:t xml:space="preserve"> cuja respiração é barulhenta e arranhada e que não podem consumir comida a não ser que </w:t>
       </w:r>
       <w:r>
         <w:rPr>
@@ -3765,18 +3846,204 @@
     <w:p>
       <w:pPr>
         <w:pStyle w:val="CorpoTexto"/>
-        <w:ind w:left="1066" w:firstLine="0"/>
-        <w:rPr>
-          <w:rFonts w:ascii="Times" w:eastAsia="SimSun" w:hAnsi="Times"/>
-          <w:color w:val="FF0000"/>
-        </w:rPr>
-      </w:pPr>
-      <w:r>
-        <w:rPr>
-          <w:rFonts w:ascii="Times" w:eastAsia="SimSun" w:hAnsi="Times"/>
-          <w:color w:val="FF0000"/>
-        </w:rPr>
-        <w:t>Condições nos canis</w:t>
+        <w:rPr>
+          <w:rFonts w:ascii="Times" w:eastAsia="SimSun" w:hAnsi="Times"/>
+          <w:b/>
+          <w:color w:val="auto"/>
+          <w:u w:val="single"/>
+        </w:rPr>
+      </w:pPr>
+      <w:r>
+        <w:rPr>
+          <w:rFonts w:ascii="Times" w:eastAsia="SimSun" w:hAnsi="Times"/>
+          <w:b/>
+          <w:color w:val="auto"/>
+          <w:u w:val="single"/>
+        </w:rPr>
+        <w:t>Falamos de reduzir a sobrelotação nos canis, mas ela efetivamente existe?</w:t>
+      </w:r>
+    </w:p>
+    <w:p>
+      <w:pPr>
+        <w:pStyle w:val="CorpoTexto"/>
+        <w:rPr>
+          <w:rFonts w:ascii="Times" w:eastAsia="SimSun" w:hAnsi="Times"/>
+          <w:color w:val="auto"/>
+        </w:rPr>
+      </w:pPr>
+      <w:r>
+        <w:rPr>
+          <w:rFonts w:ascii="Times" w:eastAsia="SimSun" w:hAnsi="Times"/>
+          <w:color w:val="auto"/>
+        </w:rPr>
+        <w:lastRenderedPageBreak/>
+        <w:t xml:space="preserve">Questionamos vários voluntários e trabalhadores em canis e </w:t>
+      </w:r>
+      <w:r>
+        <w:rPr>
+          <w:rFonts w:ascii="Times" w:eastAsia="SimSun" w:hAnsi="Times"/>
+          <w:color w:val="auto"/>
+        </w:rPr>
+        <w:t xml:space="preserve">95% </w:t>
+      </w:r>
+      <w:r>
+        <w:rPr>
+          <w:rFonts w:ascii="Times" w:eastAsia="SimSun" w:hAnsi="Times"/>
+          <w:color w:val="auto"/>
+        </w:rPr>
+        <w:t>destes afirma que há sobrelotação.</w:t>
+      </w:r>
+      <w:r>
+        <w:rPr>
+          <w:rFonts w:ascii="Times" w:eastAsia="SimSun" w:hAnsi="Times"/>
+          <w:color w:val="auto"/>
+        </w:rPr>
+        <w:t xml:space="preserve"> Felizmente, esta unanimidade na opinião quanto à sobrelotação não se reflete nas condições dos animais que lá residem.</w:t>
+      </w:r>
+      <w:r>
+        <w:rPr>
+          <w:rFonts w:ascii="Times" w:eastAsia="SimSun" w:hAnsi="Times"/>
+          <w:color w:val="auto"/>
+        </w:rPr>
+        <w:t xml:space="preserve"> A</w:t>
+      </w:r>
+      <w:r>
+        <w:rPr>
+          <w:rFonts w:ascii="Times" w:eastAsia="SimSun" w:hAnsi="Times"/>
+          <w:color w:val="auto"/>
+        </w:rPr>
+        <w:t>inda que continuem a tratar-se de problemas, a</w:t>
+      </w:r>
+      <w:r>
+        <w:rPr>
+          <w:rFonts w:ascii="Times" w:eastAsia="SimSun" w:hAnsi="Times"/>
+          <w:color w:val="auto"/>
+        </w:rPr>
+        <w:t>penas</w:t>
+      </w:r>
+      <w:r>
+        <w:rPr>
+          <w:rFonts w:ascii="Times" w:eastAsia="SimSun" w:hAnsi="Times"/>
+          <w:color w:val="auto"/>
+        </w:rPr>
+        <w:t xml:space="preserve"> 29% concorda que há </w:t>
+      </w:r>
+      <w:r>
+        <w:rPr>
+          <w:rFonts w:ascii="Times" w:eastAsia="SimSun" w:hAnsi="Times"/>
+          <w:color w:val="auto"/>
+        </w:rPr>
+        <w:t>falta de saneamento</w:t>
+      </w:r>
+      <w:r>
+        <w:rPr>
+          <w:rFonts w:ascii="Times" w:eastAsia="SimSun" w:hAnsi="Times"/>
+          <w:color w:val="auto"/>
+        </w:rPr>
+        <w:t xml:space="preserve">, 10% falta de alimento e </w:t>
+      </w:r>
+      <w:r>
+        <w:rPr>
+          <w:rFonts w:ascii="Times" w:eastAsia="SimSun" w:hAnsi="Times"/>
+          <w:color w:val="auto"/>
+        </w:rPr>
+        <w:t>29% falta de medicação</w:t>
+      </w:r>
+      <w:r>
+        <w:rPr>
+          <w:rFonts w:ascii="Times" w:eastAsia="SimSun" w:hAnsi="Times"/>
+          <w:color w:val="auto"/>
+        </w:rPr>
+        <w:t xml:space="preserve">. </w:t>
+      </w:r>
+      <w:r>
+        <w:rPr>
+          <w:rFonts w:ascii="Times" w:eastAsia="SimSun" w:hAnsi="Times"/>
+          <w:color w:val="auto"/>
+        </w:rPr>
+        <w:t>No entanto</w:t>
+      </w:r>
+      <w:r>
+        <w:rPr>
+          <w:rFonts w:ascii="Times" w:eastAsia="SimSun" w:hAnsi="Times"/>
+          <w:color w:val="auto"/>
+        </w:rPr>
+        <w:t xml:space="preserve">, </w:t>
+      </w:r>
+      <w:r>
+        <w:rPr>
+          <w:rFonts w:ascii="Times" w:eastAsia="SimSun" w:hAnsi="Times"/>
+          <w:color w:val="auto"/>
+        </w:rPr>
+        <w:t xml:space="preserve">100% </w:t>
+      </w:r>
+      <w:r>
+        <w:rPr>
+          <w:rFonts w:ascii="Times" w:eastAsia="SimSun" w:hAnsi="Times"/>
+          <w:color w:val="auto"/>
+        </w:rPr>
+        <w:t xml:space="preserve">concorda que </w:t>
+      </w:r>
+      <w:r>
+        <w:rPr>
+          <w:rFonts w:ascii="Times" w:eastAsia="SimSun" w:hAnsi="Times"/>
+          <w:color w:val="auto"/>
+        </w:rPr>
+        <w:t>não há voluntários suficientes</w:t>
+      </w:r>
+      <w:r>
+        <w:rPr>
+          <w:rFonts w:ascii="Times" w:eastAsia="SimSun" w:hAnsi="Times"/>
+          <w:color w:val="auto"/>
+        </w:rPr>
+        <w:t xml:space="preserve"> para lidar com todos os aspetos intrínsecos ao trabalho no canil: alimentar os animais, passeá-los, dar-lhes medicação, limpar as </w:t>
+      </w:r>
+      <w:r>
+        <w:rPr>
+          <w:rFonts w:ascii="Times" w:eastAsia="SimSun" w:hAnsi="Times"/>
+          <w:i/>
+          <w:color w:val="auto"/>
+        </w:rPr>
+        <w:t>boxes</w:t>
+      </w:r>
+      <w:r>
+        <w:rPr>
+          <w:rFonts w:ascii="Times" w:eastAsia="SimSun" w:hAnsi="Times"/>
+          <w:color w:val="auto"/>
+        </w:rPr>
+        <w:t>, etc.</w:t>
+      </w:r>
+    </w:p>
+    <w:p>
+      <w:pPr>
+        <w:pStyle w:val="CorpoTexto"/>
+        <w:rPr>
+          <w:rFonts w:ascii="Times" w:eastAsia="SimSun" w:hAnsi="Times"/>
+          <w:color w:val="auto"/>
+        </w:rPr>
+      </w:pPr>
+      <w:bookmarkStart w:id="7" w:name="_GoBack"/>
+      <w:bookmarkEnd w:id="7"/>
+      <w:r>
+        <w:rPr>
+          <w:rFonts w:ascii="Times" w:eastAsia="SimSun" w:hAnsi="Times"/>
+          <w:color w:val="auto"/>
+        </w:rPr>
+        <w:t>Regra geral, o tratamento destes animais fica ao encargo de um único veterinário municipal, pelo que não recebem tratamento regular. A visita do veterinário restringe-se aos animais que aparentam claramente estar doentes e aos recé</w:t>
+      </w:r>
+      <w:r>
+        <w:rPr>
+          <w:rFonts w:ascii="Times" w:eastAsia="SimSun" w:hAnsi="Times"/>
+          <w:color w:val="auto"/>
+        </w:rPr>
+        <w:t>m-</w:t>
+      </w:r>
+      <w:r>
+        <w:rPr>
+          <w:rFonts w:ascii="Times" w:eastAsia="SimSun" w:hAnsi="Times"/>
+          <w:color w:val="auto"/>
+        </w:rPr>
+        <w:t>chegados se tiverem idade para determinados testes ou tratamentos.</w:t>
       </w:r>
     </w:p>
     <w:p>
@@ -3790,12 +4057,11 @@
           <w:rFonts w:ascii="Avenir Book" w:hAnsi="Avenir Book"/>
         </w:rPr>
       </w:pPr>
-      <w:bookmarkStart w:id="7" w:name="_Toc512606094"/>
+      <w:bookmarkStart w:id="8" w:name="_Toc512606094"/>
       <w:r>
         <w:rPr>
           <w:rFonts w:ascii="Avenir Book" w:hAnsi="Avenir Book"/>
         </w:rPr>
-        <w:lastRenderedPageBreak/>
         <w:t>Pertinê</w:t>
       </w:r>
       <w:r>
@@ -3804,7 +4070,7 @@
         </w:rPr>
         <w:t>ncia segundo grupos</w:t>
       </w:r>
-      <w:bookmarkEnd w:id="7"/>
+      <w:bookmarkEnd w:id="8"/>
     </w:p>
     <w:p>
       <w:pPr>
@@ -4024,6 +4290,7 @@
           <w:rFonts w:ascii="Times" w:eastAsia="SimSun" w:hAnsi="Times"/>
           <w:color w:val="auto"/>
         </w:rPr>
+        <w:lastRenderedPageBreak/>
         <w:t>Os 3 grupos de especialistas concordaram unanimemente que a plataforma era ú</w:t>
       </w:r>
       <w:r>
@@ -4132,14 +4399,14 @@
           <w:rFonts w:ascii="Avenir Book" w:hAnsi="Avenir Book"/>
         </w:rPr>
       </w:pPr>
-      <w:bookmarkStart w:id="8" w:name="_Toc512606095"/>
+      <w:bookmarkStart w:id="9" w:name="_Toc512606095"/>
       <w:r>
         <w:rPr>
           <w:rFonts w:ascii="Avenir Book" w:hAnsi="Avenir Book"/>
         </w:rPr>
         <w:t>A Plataforma</w:t>
       </w:r>
-      <w:bookmarkEnd w:id="8"/>
+      <w:bookmarkEnd w:id="9"/>
     </w:p>
     <w:p>
       <w:pPr>
@@ -4204,22 +4471,30 @@
           <w:rFonts w:ascii="Times" w:eastAsia="SimSun" w:hAnsi="Times"/>
           <w:color w:val="auto"/>
         </w:rPr>
-        <w:t xml:space="preserve">sica do animal, etc, e </w:t>
-      </w:r>
-      <w:r>
-        <w:rPr>
-          <w:rFonts w:ascii="Times" w:eastAsia="SimSun" w:hAnsi="Times"/>
-          <w:color w:val="auto"/>
-        </w:rPr>
-        <w:t xml:space="preserve">para que quem procurasse adotar um animal </w:t>
-      </w:r>
-      <w:r>
-        <w:rPr>
-          <w:rFonts w:ascii="Times" w:eastAsia="SimSun" w:hAnsi="Times"/>
-          <w:color w:val="auto"/>
-        </w:rPr>
-        <w:lastRenderedPageBreak/>
-        <w:t>pudesse procurar</w:t>
+        <w:t xml:space="preserve">sica do animal, </w:t>
+      </w:r>
+      <w:proofErr w:type="spellStart"/>
+      <w:r>
+        <w:rPr>
+          <w:rFonts w:ascii="Times" w:eastAsia="SimSun" w:hAnsi="Times"/>
+          <w:color w:val="auto"/>
+        </w:rPr>
+        <w:t>etc</w:t>
+      </w:r>
+      <w:proofErr w:type="spellEnd"/>
+      <w:r>
+        <w:rPr>
+          <w:rFonts w:ascii="Times" w:eastAsia="SimSun" w:hAnsi="Times"/>
+          <w:color w:val="auto"/>
+        </w:rPr>
+        <w:t xml:space="preserve">, e </w:t>
+      </w:r>
+      <w:r>
+        <w:rPr>
+          <w:rFonts w:ascii="Times" w:eastAsia="SimSun" w:hAnsi="Times"/>
+          <w:color w:val="auto"/>
+        </w:rPr>
+        <w:t>para que quem procurasse adotar um animal pudesse procurar</w:t>
       </w:r>
       <w:r>
         <w:rPr>
@@ -4300,8 +4575,18 @@
           <w:i/>
           <w:color w:val="auto"/>
         </w:rPr>
-        <w:t>chat bot</w:t>
-      </w:r>
+        <w:t xml:space="preserve">chat </w:t>
+      </w:r>
+      <w:proofErr w:type="spellStart"/>
+      <w:r>
+        <w:rPr>
+          <w:rFonts w:ascii="Times" w:eastAsia="SimSun" w:hAnsi="Times"/>
+          <w:i/>
+          <w:color w:val="auto"/>
+        </w:rPr>
+        <w:t>bot</w:t>
+      </w:r>
+      <w:proofErr w:type="spellEnd"/>
       <w:r>
         <w:rPr>
           <w:rFonts w:ascii="Times" w:eastAsia="SimSun" w:hAnsi="Times"/>
@@ -4403,8 +4688,17 @@
           <w:rFonts w:ascii="Times" w:hAnsi="Times"/>
           <w:i/>
         </w:rPr>
-        <w:t>chat bot</w:t>
-      </w:r>
+        <w:t xml:space="preserve">chat </w:t>
+      </w:r>
+      <w:proofErr w:type="spellStart"/>
+      <w:r>
+        <w:rPr>
+          <w:rFonts w:ascii="Times" w:hAnsi="Times"/>
+          <w:i/>
+        </w:rPr>
+        <w:t>bot</w:t>
+      </w:r>
+      <w:proofErr w:type="spellEnd"/>
       <w:r>
         <w:rPr>
           <w:rFonts w:ascii="Times" w:hAnsi="Times"/>
@@ -4500,8 +4794,17 @@
           <w:rFonts w:ascii="Times" w:hAnsi="Times"/>
           <w:i/>
         </w:rPr>
-        <w:t>chat bot</w:t>
-      </w:r>
+        <w:t xml:space="preserve">chat </w:t>
+      </w:r>
+      <w:proofErr w:type="spellStart"/>
+      <w:r>
+        <w:rPr>
+          <w:rFonts w:ascii="Times" w:hAnsi="Times"/>
+          <w:i/>
+        </w:rPr>
+        <w:t>bot</w:t>
+      </w:r>
+      <w:proofErr w:type="spellEnd"/>
       <w:r>
         <w:rPr>
           <w:rFonts w:ascii="Times" w:hAnsi="Times"/>
@@ -4520,14 +4823,14 @@
           <w:rFonts w:ascii="Avenir Book" w:hAnsi="Avenir Book"/>
         </w:rPr>
       </w:pPr>
-      <w:bookmarkStart w:id="9" w:name="_Toc512606096"/>
+      <w:bookmarkStart w:id="10" w:name="_Toc512606096"/>
       <w:r>
         <w:rPr>
           <w:rFonts w:ascii="Avenir Book" w:hAnsi="Avenir Book"/>
         </w:rPr>
         <w:t>Sustentabilidade</w:t>
       </w:r>
-      <w:bookmarkEnd w:id="9"/>
+      <w:bookmarkEnd w:id="10"/>
     </w:p>
     <w:p>
       <w:pPr>
@@ -4581,15 +4884,7 @@
           <w:rFonts w:ascii="Times" w:eastAsia="SimSun" w:hAnsi="Times"/>
           <w:color w:val="auto"/>
         </w:rPr>
-        <w:t xml:space="preserve">A sustentabilidade da mesma passa por vários pontos: pagamento para implementação e manutenção da plataforma, disponibilidade por parte de especialistas para elaborar os Artigos </w:t>
-      </w:r>
-      <w:r>
-        <w:rPr>
-          <w:rFonts w:ascii="Times" w:eastAsia="SimSun" w:hAnsi="Times"/>
-          <w:color w:val="auto"/>
-        </w:rPr>
-        <w:lastRenderedPageBreak/>
-        <w:t xml:space="preserve">e Dicas, </w:t>
+        <w:t xml:space="preserve">A sustentabilidade da mesma passa por vários pontos: pagamento para implementação e manutenção da plataforma, disponibilidade por parte de especialistas para elaborar os Artigos e Dicas, </w:t>
       </w:r>
       <w:r>
         <w:rPr>
@@ -4786,14 +5081,14 @@
           <w:rFonts w:ascii="Avenir Book" w:hAnsi="Avenir Book"/>
         </w:rPr>
       </w:pPr>
-      <w:bookmarkStart w:id="10" w:name="_Toc512606097"/>
+      <w:bookmarkStart w:id="11" w:name="_Toc512606097"/>
       <w:r>
         <w:rPr>
           <w:rFonts w:ascii="Avenir Book" w:hAnsi="Avenir Book"/>
         </w:rPr>
         <w:t>Objetivos</w:t>
       </w:r>
-      <w:bookmarkEnd w:id="10"/>
+      <w:bookmarkEnd w:id="11"/>
     </w:p>
     <w:p>
       <w:pPr>
@@ -4804,13 +5099,16 @@
           <w:color w:val="auto"/>
         </w:rPr>
       </w:pPr>
-      <w:r>
-        <w:rPr>
-          <w:rFonts w:ascii="Times" w:eastAsia="SimSun" w:hAnsi="Times"/>
-          <w:color w:val="auto"/>
-        </w:rPr>
+      <w:proofErr w:type="spellStart"/>
+      <w:r>
+        <w:rPr>
+          <w:rFonts w:ascii="Times" w:eastAsia="SimSun" w:hAnsi="Times"/>
+          <w:color w:val="auto"/>
+        </w:rPr>
+        <w:lastRenderedPageBreak/>
         <w:t>Inicialm</w:t>
       </w:r>
+      <w:proofErr w:type="spellEnd"/>
     </w:p>
     <w:p>
       <w:pPr>
@@ -4823,14 +5121,14 @@
           <w:rFonts w:ascii="Avenir Book" w:hAnsi="Avenir Book"/>
         </w:rPr>
       </w:pPr>
-      <w:bookmarkStart w:id="11" w:name="_Toc512606098"/>
+      <w:bookmarkStart w:id="12" w:name="_Toc512606098"/>
       <w:r>
         <w:rPr>
           <w:rFonts w:ascii="Avenir Book" w:hAnsi="Avenir Book"/>
         </w:rPr>
         <w:t>SWOT</w:t>
       </w:r>
-      <w:bookmarkEnd w:id="11"/>
+      <w:bookmarkEnd w:id="12"/>
     </w:p>
     <w:p>
       <w:pPr>
@@ -4841,6 +5139,7 @@
           <w:color w:val="auto"/>
         </w:rPr>
       </w:pPr>
+      <w:proofErr w:type="spellStart"/>
       <w:r>
         <w:rPr>
           <w:rFonts w:ascii="Times" w:eastAsia="SimSun" w:hAnsi="Times"/>
@@ -4848,6 +5147,7 @@
         </w:rPr>
         <w:t>Inicialm</w:t>
       </w:r>
+      <w:proofErr w:type="spellEnd"/>
     </w:p>
     <w:p>
       <w:pPr>
@@ -4860,14 +5160,14 @@
           <w:rFonts w:ascii="Avenir Book" w:hAnsi="Avenir Book"/>
         </w:rPr>
       </w:pPr>
-      <w:bookmarkStart w:id="12" w:name="_Toc512606099"/>
+      <w:bookmarkStart w:id="13" w:name="_Toc512606099"/>
       <w:r>
         <w:rPr>
           <w:rFonts w:ascii="Avenir Book" w:hAnsi="Avenir Book"/>
         </w:rPr>
         <w:t>Implementação</w:t>
       </w:r>
-      <w:bookmarkEnd w:id="12"/>
+      <w:bookmarkEnd w:id="13"/>
     </w:p>
     <w:p>
       <w:pPr>
@@ -4877,6 +5177,7 @@
           <w:rFonts w:ascii="Times" w:hAnsi="Times"/>
         </w:rPr>
       </w:pPr>
+      <w:proofErr w:type="spellStart"/>
       <w:r>
         <w:rPr>
           <w:rFonts w:ascii="Times" w:eastAsia="SimSun" w:hAnsi="Times"/>
@@ -4884,6 +5185,7 @@
         </w:rPr>
         <w:t>Inicialm</w:t>
       </w:r>
+      <w:proofErr w:type="spellEnd"/>
     </w:p>
     <w:p>
       <w:pPr>
@@ -4956,7 +5258,6 @@
           <w:rFonts w:ascii="Times" w:eastAsia="SimSun" w:hAnsi="Times"/>
           <w:color w:val="auto"/>
         </w:rPr>
-        <w:lastRenderedPageBreak/>
         <w:t>Quais os processos, métodos e instrumentos utilizados (porquê e para quê), aplicação prática, recolha de dados, apresentação dos resultados e sua análise.</w:t>
       </w:r>
     </w:p>
@@ -4996,11 +5297,11 @@
         </w:numPr>
         <w:ind w:left="215" w:hanging="357"/>
       </w:pPr>
-      <w:bookmarkStart w:id="13" w:name="_Toc512606100"/>
+      <w:bookmarkStart w:id="14" w:name="_Toc512606100"/>
       <w:r>
         <w:t>Conclusões</w:t>
       </w:r>
-      <w:bookmarkEnd w:id="13"/>
+      <w:bookmarkEnd w:id="14"/>
     </w:p>
     <w:p>
       <w:pPr>
@@ -5043,11 +5344,11 @@
         </w:numPr>
         <w:ind w:left="215" w:hanging="357"/>
       </w:pPr>
-      <w:bookmarkStart w:id="14" w:name="_Toc512606101"/>
+      <w:bookmarkStart w:id="15" w:name="_Toc512606101"/>
       <w:r>
         <w:t>Anexos</w:t>
       </w:r>
-      <w:bookmarkEnd w:id="14"/>
+      <w:bookmarkEnd w:id="15"/>
     </w:p>
     <w:p>
       <w:pPr>
@@ -5074,11 +5375,12 @@
         </w:numPr>
         <w:ind w:left="215" w:hanging="357"/>
       </w:pPr>
-      <w:bookmarkStart w:id="15" w:name="_Toc512606102"/>
-      <w:r>
+      <w:bookmarkStart w:id="16" w:name="_Toc512606102"/>
+      <w:r>
+        <w:lastRenderedPageBreak/>
         <w:t>Bibliografia</w:t>
       </w:r>
-      <w:bookmarkEnd w:id="15"/>
+      <w:bookmarkEnd w:id="16"/>
     </w:p>
     <w:p>
       <w:pPr>
@@ -5275,8 +5577,6 @@
         </w:rPr>
         <w:br w:type="page"/>
       </w:r>
-      <w:bookmarkStart w:id="16" w:name="_GoBack"/>
-      <w:bookmarkEnd w:id="16"/>
     </w:p>
     <w:p>
       <w:pPr>
@@ -5998,7 +6298,7 @@
               <wp:positionV relativeFrom="paragraph">
                 <wp:posOffset>635</wp:posOffset>
               </wp:positionV>
-              <wp:extent cx="64135" cy="394335"/>
+              <wp:extent cx="64135" cy="196850"/>
               <wp:effectExtent l="0" t="0" r="0" b="0"/>
               <wp:wrapTopAndBottom/>
               <wp:docPr id="5" name="Moldura1"/>
@@ -6010,7 +6310,7 @@
                     <wps:spPr>
                       <a:xfrm>
                         <a:off x="0" y="0"/>
-                        <a:ext cx="64135" cy="394335"/>
+                        <a:ext cx="64135" cy="196850"/>
                       </a:xfrm>
                       <a:prstGeom prst="rect">
                         <a:avLst/>
@@ -6043,7 +6343,7 @@
                             <w:rPr>
                               <w:noProof/>
                             </w:rPr>
-                            <w:t>13</w:t>
+                            <w:t>8</w:t>
                           </w:r>
                           <w:r>
                             <w:fldChar w:fldCharType="end"/>
@@ -9455,7 +9755,7 @@
 </file>
 
 <file path=customXml/itemProps1.xml><?xml version="1.0" encoding="utf-8"?>
-<ds:datastoreItem xmlns:ds="http://schemas.openxmlformats.org/officeDocument/2006/customXml" ds:itemID="{81BDAB2C-E710-194B-94C0-F063D0D495C5}">
+<ds:datastoreItem xmlns:ds="http://schemas.openxmlformats.org/officeDocument/2006/customXml" ds:itemID="{CC1DFD28-0286-7A4A-B160-CA4DC293F5E7}">
   <ds:schemaRefs>
     <ds:schemaRef ds:uri="http://schemas.openxmlformats.org/officeDocument/2006/bibliography"/>
   </ds:schemaRefs>

</xml_diff>

<commit_message>
plataforma analoga para swot
</commit_message>
<xml_diff>
--- a/relatorio.docx
+++ b/relatorio.docx
@@ -34,7 +34,7 @@
           <w:lang w:val="en-GB" w:eastAsia="en-GB"/>
         </w:rPr>
         <w:drawing>
-          <wp:anchor distT="0" distB="0" distL="114300" distR="114300" simplePos="0" relativeHeight="2" behindDoc="0" locked="0" layoutInCell="1" allowOverlap="1" wp14:anchorId="48061899" wp14:editId="2CEA77C8">
+          <wp:anchor distT="0" distB="0" distL="114300" distR="114300" simplePos="0" relativeHeight="4294966274" behindDoc="0" locked="0" layoutInCell="1" allowOverlap="1" wp14:anchorId="48061899" wp14:editId="695248A7">
             <wp:simplePos x="0" y="0"/>
             <wp:positionH relativeFrom="margin">
               <wp:posOffset>908050</wp:posOffset>
@@ -439,10 +439,10 @@
         </w:sectPr>
       </w:pPr>
     </w:p>
-    <w:bookmarkStart w:id="0" w:name="_Toc512606090" w:displacedByCustomXml="next"/>
-    <w:bookmarkStart w:id="1" w:name="_Toc512201810" w:displacedByCustomXml="next"/>
-    <w:bookmarkStart w:id="2" w:name="_Toc510979559" w:displacedByCustomXml="next"/>
-    <w:bookmarkStart w:id="3" w:name="_Toc512379746" w:displacedByCustomXml="next"/>
+    <w:bookmarkStart w:id="0" w:name="_Toc512379746" w:displacedByCustomXml="next"/>
+    <w:bookmarkStart w:id="1" w:name="_Toc510979559" w:displacedByCustomXml="next"/>
+    <w:bookmarkStart w:id="2" w:name="_Toc512201810" w:displacedByCustomXml="next"/>
+    <w:bookmarkStart w:id="3" w:name="_Toc512606090" w:displacedByCustomXml="next"/>
     <w:sdt>
       <w:sdtPr>
         <w:rPr>
@@ -5079,8 +5079,6 @@
         </w:rPr>
         <w:t xml:space="preserve">Análise </w:t>
       </w:r>
-      <w:bookmarkStart w:id="12" w:name="_GoBack"/>
-      <w:bookmarkEnd w:id="12"/>
       <w:r>
         <w:rPr>
           <w:rFonts w:ascii="Avenir Book" w:hAnsi="Avenir Book"/>
@@ -5104,6 +5102,23 @@
           <w:color w:val="auto"/>
         </w:rPr>
         <w:t>Inicialm</w:t>
+      </w:r>
+    </w:p>
+    <w:p>
+      <w:pPr>
+        <w:pStyle w:val="CorpoTexto"/>
+        <w:ind w:left="-142" w:firstLine="850"/>
+        <w:rPr>
+          <w:rFonts w:ascii="Times" w:eastAsia="SimSun" w:hAnsi="Times"/>
+          <w:color w:val="FF0000"/>
+        </w:rPr>
+      </w:pPr>
+      <w:r>
+        <w:rPr>
+          <w:rFonts w:ascii="Times" w:eastAsia="SimSun" w:hAnsi="Times"/>
+          <w:color w:val="FF0000"/>
+        </w:rPr>
+        <w:t>Plataformas análogas.</w:t>
       </w:r>
     </w:p>
     <w:p>
@@ -5117,14 +5132,14 @@
           <w:rFonts w:ascii="Avenir Book" w:hAnsi="Avenir Book"/>
         </w:rPr>
       </w:pPr>
-      <w:bookmarkStart w:id="13" w:name="_Toc512606099"/>
+      <w:bookmarkStart w:id="12" w:name="_Toc512606099"/>
       <w:r>
         <w:rPr>
           <w:rFonts w:ascii="Avenir Book" w:hAnsi="Avenir Book"/>
         </w:rPr>
         <w:t>Implementação</w:t>
       </w:r>
-      <w:bookmarkEnd w:id="13"/>
+      <w:bookmarkEnd w:id="12"/>
     </w:p>
     <w:p>
       <w:pPr>
@@ -5150,6 +5165,8 @@
           <w:rFonts w:ascii="Times" w:hAnsi="Times"/>
         </w:rPr>
       </w:pPr>
+      <w:bookmarkStart w:id="13" w:name="_GoBack"/>
+      <w:bookmarkEnd w:id="13"/>
     </w:p>
     <w:p>
       <w:pPr>
@@ -5157,27 +5174,27 @@
         <w:ind w:left="-142" w:firstLine="850"/>
         <w:rPr>
           <w:rFonts w:ascii="Times" w:eastAsia="SimSun" w:hAnsi="Times"/>
-          <w:color w:val="auto"/>
-        </w:rPr>
-      </w:pPr>
-      <w:r>
-        <w:rPr>
-          <w:rFonts w:ascii="Times" w:eastAsia="SimSun" w:hAnsi="Times"/>
-          <w:color w:val="auto"/>
+          <w:color w:val="FF0000"/>
+        </w:rPr>
+      </w:pPr>
+      <w:r>
+        <w:rPr>
+          <w:rFonts w:ascii="Times" w:eastAsia="SimSun" w:hAnsi="Times"/>
+          <w:color w:val="FF0000"/>
         </w:rPr>
         <w:t>Exaustivo</w:t>
       </w:r>
       <w:r>
         <w:rPr>
           <w:rFonts w:ascii="Times" w:eastAsia="SimSun" w:hAnsi="Times"/>
-          <w:color w:val="auto"/>
+          <w:color w:val="FF0000"/>
         </w:rPr>
         <w:t>, detalhado, explicitando claramente exequibilidade, pertinência, mais valia, ROI, fases de implementação, etc.</w:t>
       </w:r>
       <w:r>
         <w:rPr>
           <w:rFonts w:ascii="Times" w:eastAsia="SimSun" w:hAnsi="Times"/>
-          <w:color w:val="auto"/>
+          <w:color w:val="FF0000"/>
         </w:rPr>
         <w:t xml:space="preserve"> </w:t>
       </w:r>
@@ -5188,13 +5205,13 @@
         <w:ind w:left="-142" w:firstLine="850"/>
         <w:rPr>
           <w:rFonts w:ascii="Times" w:eastAsia="SimSun" w:hAnsi="Times"/>
-          <w:color w:val="auto"/>
-        </w:rPr>
-      </w:pPr>
-      <w:r>
-        <w:rPr>
-          <w:rFonts w:ascii="Times" w:eastAsia="SimSun" w:hAnsi="Times"/>
-          <w:color w:val="auto"/>
+          <w:color w:val="FF0000"/>
+        </w:rPr>
+      </w:pPr>
+      <w:r>
+        <w:rPr>
+          <w:rFonts w:ascii="Times" w:eastAsia="SimSun" w:hAnsi="Times"/>
+          <w:color w:val="FF0000"/>
         </w:rPr>
         <w:t>Quais os conceitos utilizados e estruturantes do trabalho.</w:t>
       </w:r>
@@ -5205,13 +5222,13 @@
         <w:ind w:left="-142" w:firstLine="850"/>
         <w:rPr>
           <w:rFonts w:ascii="Times" w:eastAsia="SimSun" w:hAnsi="Times"/>
-          <w:color w:val="auto"/>
-        </w:rPr>
-      </w:pPr>
-      <w:r>
-        <w:rPr>
-          <w:rFonts w:ascii="Times" w:eastAsia="SimSun" w:hAnsi="Times"/>
-          <w:color w:val="auto"/>
+          <w:color w:val="FF0000"/>
+        </w:rPr>
+      </w:pPr>
+      <w:r>
+        <w:rPr>
+          <w:rFonts w:ascii="Times" w:eastAsia="SimSun" w:hAnsi="Times"/>
+          <w:color w:val="FF0000"/>
         </w:rPr>
         <w:t>Quais os processos, métodos e instrumentos utilizados (porquê e para quê), aplicação prática, recolha de dados, apresentação dos resultados e sua análise.</w:t>
       </w:r>
@@ -9710,7 +9727,7 @@
 </file>
 
 <file path=customXml/itemProps1.xml><?xml version="1.0" encoding="utf-8"?>
-<ds:datastoreItem xmlns:ds="http://schemas.openxmlformats.org/officeDocument/2006/customXml" ds:itemID="{F120FA7C-4A2A-A34A-96CB-257027A368BA}">
+<ds:datastoreItem xmlns:ds="http://schemas.openxmlformats.org/officeDocument/2006/customXml" ds:itemID="{19E8BB7F-A095-0344-B0FA-F51B8D662A3A}">
   <ds:schemaRefs>
     <ds:schemaRef ds:uri="http://schemas.openxmlformats.org/officeDocument/2006/bibliography"/>
   </ds:schemaRefs>

</xml_diff>